<commit_message>
update portfolio link in cv
http to https
</commit_message>
<xml_diff>
--- a/Selvana Naguib UI-UX.docx
+++ b/Selvana Naguib UI-UX.docx
@@ -8456,430 +8456,394 @@
                                 <w:szCs w:val="20"/>
                               </w:rPr>
                             </w:pPr>
-                            <w:hyperlink r:id="rId18" w:anchor="portfolio">
+                            <w:hyperlink r:id="rId18" w:history="1">
                               <w:r>
                                 <w:rPr>
+                                  <w:rStyle w:val="Hyperlink"/>
                                   <w:rFonts w:ascii="Raleway Light" w:hAnsi="Raleway Light"/>
-                                  <w:color w:val="0070C0"/>
                                   <w:spacing w:val="-5"/>
                                   <w:w w:val="139"/>
                                   <w:sz w:val="20"/>
                                   <w:szCs w:val="20"/>
-                                  <w:u w:val="single" w:color="0000FF"/>
                                 </w:rPr>
                                 <w:t>h</w:t>
                               </w:r>
                               <w:r>
                                 <w:rPr>
+                                  <w:rStyle w:val="Hyperlink"/>
                                   <w:rFonts w:ascii="Raleway Light" w:hAnsi="Raleway Light"/>
-                                  <w:color w:val="0070C0"/>
                                   <w:spacing w:val="1"/>
                                   <w:w w:val="139"/>
                                   <w:sz w:val="20"/>
                                   <w:szCs w:val="20"/>
-                                  <w:u w:val="single" w:color="0000FF"/>
                                 </w:rPr>
                                 <w:t>t</w:t>
                               </w:r>
                               <w:r>
                                 <w:rPr>
+                                  <w:rStyle w:val="Hyperlink"/>
                                   <w:rFonts w:ascii="Raleway Light" w:hAnsi="Raleway Light"/>
-                                  <w:color w:val="0070C0"/>
                                   <w:spacing w:val="5"/>
                                   <w:w w:val="117"/>
                                   <w:sz w:val="20"/>
                                   <w:szCs w:val="20"/>
-                                  <w:u w:val="single" w:color="0000FF"/>
                                 </w:rPr>
                                 <w:t>t</w:t>
                               </w:r>
                               <w:r>
                                 <w:rPr>
+                                  <w:rStyle w:val="Hyperlink"/>
                                   <w:rFonts w:ascii="Raleway Light" w:hAnsi="Raleway Light"/>
-                                  <w:color w:val="0070C0"/>
                                   <w:spacing w:val="-4"/>
                                   <w:w w:val="117"/>
                                   <w:sz w:val="20"/>
                                   <w:szCs w:val="20"/>
-                                  <w:u w:val="single" w:color="0000FF"/>
+                                </w:rPr>
+                                <w:t>ps</w:t>
+                              </w:r>
+                              <w:r>
+                                <w:rPr>
+                                  <w:rStyle w:val="Hyperlink"/>
+                                  <w:rFonts w:ascii="Raleway Light" w:hAnsi="Raleway Light"/>
+                                  <w:spacing w:val="5"/>
+                                  <w:w w:val="117"/>
+                                  <w:sz w:val="20"/>
+                                  <w:szCs w:val="20"/>
+                                </w:rPr>
+                                <w:t>:</w:t>
+                              </w:r>
+                              <w:r>
+                                <w:rPr>
+                                  <w:rStyle w:val="Hyperlink"/>
+                                  <w:rFonts w:ascii="Raleway Light" w:hAnsi="Raleway Light"/>
+                                  <w:w w:val="156"/>
+                                  <w:sz w:val="20"/>
+                                  <w:szCs w:val="20"/>
+                                </w:rPr>
+                                <w:t>/</w:t>
+                              </w:r>
+                              <w:r>
+                                <w:rPr>
+                                  <w:rStyle w:val="Hyperlink"/>
+                                  <w:rFonts w:ascii="Raleway Light" w:hAnsi="Raleway Light"/>
+                                  <w:spacing w:val="10"/>
+                                  <w:w w:val="156"/>
+                                  <w:sz w:val="20"/>
+                                  <w:szCs w:val="20"/>
+                                </w:rPr>
+                                <w:t>/</w:t>
+                              </w:r>
+                              <w:r>
+                                <w:rPr>
+                                  <w:rStyle w:val="Hyperlink"/>
+                                  <w:rFonts w:ascii="Raleway Light" w:hAnsi="Raleway Light"/>
+                                  <w:spacing w:val="-1"/>
+                                  <w:w w:val="105"/>
+                                  <w:sz w:val="20"/>
+                                  <w:szCs w:val="20"/>
+                                </w:rPr>
+                                <w:t>w</w:t>
+                              </w:r>
+                              <w:r>
+                                <w:rPr>
+                                  <w:rStyle w:val="Hyperlink"/>
+                                  <w:rFonts w:ascii="Raleway Light" w:hAnsi="Raleway Light"/>
+                                  <w:spacing w:val="4"/>
+                                  <w:w w:val="105"/>
+                                  <w:sz w:val="20"/>
+                                  <w:szCs w:val="20"/>
+                                </w:rPr>
+                                <w:t>w</w:t>
+                              </w:r>
+                              <w:r>
+                                <w:rPr>
+                                  <w:rStyle w:val="Hyperlink"/>
+                                  <w:rFonts w:ascii="Raleway Light" w:hAnsi="Raleway Light"/>
+                                  <w:spacing w:val="-1"/>
+                                  <w:w w:val="105"/>
+                                  <w:sz w:val="20"/>
+                                  <w:szCs w:val="20"/>
+                                </w:rPr>
+                                <w:t>w.</w:t>
+                              </w:r>
+                              <w:r>
+                                <w:rPr>
+                                  <w:rStyle w:val="Hyperlink"/>
+                                  <w:rFonts w:ascii="Raleway Light" w:hAnsi="Raleway Light"/>
+                                  <w:spacing w:val="5"/>
+                                  <w:sz w:val="20"/>
+                                  <w:szCs w:val="20"/>
+                                </w:rPr>
+                                <w:t>s</w:t>
+                              </w:r>
+                              <w:r>
+                                <w:rPr>
+                                  <w:rStyle w:val="Hyperlink"/>
+                                  <w:rFonts w:ascii="Raleway Light" w:hAnsi="Raleway Light"/>
+                                  <w:w w:val="128"/>
+                                  <w:sz w:val="20"/>
+                                  <w:szCs w:val="20"/>
+                                </w:rPr>
+                                <w:t>e</w:t>
+                              </w:r>
+                              <w:r>
+                                <w:rPr>
+                                  <w:rStyle w:val="Hyperlink"/>
+                                  <w:rFonts w:ascii="Raleway Light" w:hAnsi="Raleway Light"/>
+                                  <w:spacing w:val="3"/>
+                                  <w:w w:val="128"/>
+                                  <w:sz w:val="20"/>
+                                  <w:szCs w:val="20"/>
+                                </w:rPr>
+                                <w:t>l</w:t>
+                              </w:r>
+                              <w:r>
+                                <w:rPr>
+                                  <w:rStyle w:val="Hyperlink"/>
+                                  <w:rFonts w:ascii="Raleway Light" w:hAnsi="Raleway Light"/>
+                                  <w:spacing w:val="2"/>
+                                  <w:w w:val="128"/>
+                                  <w:sz w:val="20"/>
+                                  <w:szCs w:val="20"/>
+                                </w:rPr>
+                                <w:t>v</w:t>
+                              </w:r>
+                              <w:r>
+                                <w:rPr>
+                                  <w:rStyle w:val="Hyperlink"/>
+                                  <w:rFonts w:ascii="Raleway Light" w:hAnsi="Raleway Light"/>
+                                  <w:spacing w:val="-1"/>
+                                  <w:w w:val="128"/>
+                                  <w:sz w:val="20"/>
+                                  <w:szCs w:val="20"/>
+                                </w:rPr>
+                                <w:t>a</w:t>
+                              </w:r>
+                              <w:r>
+                                <w:rPr>
+                                  <w:rStyle w:val="Hyperlink"/>
+                                  <w:rFonts w:ascii="Raleway Light" w:hAnsi="Raleway Light"/>
+                                  <w:spacing w:val="2"/>
+                                  <w:w w:val="128"/>
+                                  <w:sz w:val="20"/>
+                                  <w:szCs w:val="20"/>
+                                </w:rPr>
+                                <w:t>n</w:t>
+                              </w:r>
+                              <w:r>
+                                <w:rPr>
+                                  <w:rStyle w:val="Hyperlink"/>
+                                  <w:rFonts w:ascii="Raleway Light" w:hAnsi="Raleway Light"/>
+                                  <w:spacing w:val="-6"/>
+                                  <w:w w:val="128"/>
+                                  <w:sz w:val="20"/>
+                                  <w:szCs w:val="20"/>
+                                </w:rPr>
+                                <w:t>a</w:t>
+                              </w:r>
+                              <w:r>
+                                <w:rPr>
+                                  <w:rStyle w:val="Hyperlink"/>
+                                  <w:rFonts w:ascii="Raleway Light" w:hAnsi="Raleway Light"/>
+                                  <w:spacing w:val="-7"/>
+                                  <w:sz w:val="20"/>
+                                  <w:szCs w:val="20"/>
+                                </w:rPr>
+                                <w:t>-</w:t>
+                              </w:r>
+                              <w:r>
+                                <w:rPr>
+                                  <w:rStyle w:val="Hyperlink"/>
+                                  <w:rFonts w:ascii="Raleway Light" w:hAnsi="Raleway Light"/>
+                                  <w:w w:val="117"/>
+                                  <w:sz w:val="20"/>
+                                  <w:szCs w:val="20"/>
+                                </w:rPr>
+                                <w:t>n</w:t>
+                              </w:r>
+                              <w:r>
+                                <w:rPr>
+                                  <w:rStyle w:val="Hyperlink"/>
+                                  <w:rFonts w:ascii="Raleway Light" w:hAnsi="Raleway Light"/>
+                                  <w:spacing w:val="-1"/>
+                                  <w:w w:val="128"/>
+                                  <w:sz w:val="20"/>
+                                  <w:szCs w:val="20"/>
+                                </w:rPr>
+                                <w:t>a</w:t>
+                              </w:r>
+                              <w:r>
+                                <w:rPr>
+                                  <w:rStyle w:val="Hyperlink"/>
+                                  <w:rFonts w:ascii="Raleway Light" w:hAnsi="Raleway Light"/>
+                                  <w:spacing w:val="7"/>
+                                  <w:w w:val="128"/>
+                                  <w:sz w:val="20"/>
+                                  <w:szCs w:val="20"/>
+                                </w:rPr>
+                                <w:t>g</w:t>
+                              </w:r>
+                              <w:r>
+                                <w:rPr>
+                                  <w:rStyle w:val="Hyperlink"/>
+                                  <w:rFonts w:ascii="Raleway Light" w:hAnsi="Raleway Light"/>
+                                  <w:spacing w:val="-2"/>
+                                  <w:w w:val="128"/>
+                                  <w:sz w:val="20"/>
+                                  <w:szCs w:val="20"/>
+                                </w:rPr>
+                                <w:t>u</w:t>
+                              </w:r>
+                              <w:r>
+                                <w:rPr>
+                                  <w:rStyle w:val="Hyperlink"/>
+                                  <w:rFonts w:ascii="Raleway Light" w:hAnsi="Raleway Light"/>
+                                  <w:spacing w:val="15"/>
+                                  <w:w w:val="61"/>
+                                  <w:sz w:val="20"/>
+                                  <w:szCs w:val="20"/>
+                                </w:rPr>
+                                <w:t>i</w:t>
+                              </w:r>
+                              <w:r>
+                                <w:rPr>
+                                  <w:rStyle w:val="Hyperlink"/>
+                                  <w:rFonts w:ascii="Raleway Light" w:hAnsi="Raleway Light"/>
+                                  <w:spacing w:val="1"/>
+                                  <w:w w:val="117"/>
+                                  <w:sz w:val="20"/>
+                                  <w:szCs w:val="20"/>
+                                </w:rPr>
+                                <w:t>b</w:t>
+                              </w:r>
+                              <w:r>
+                                <w:rPr>
+                                  <w:rStyle w:val="Hyperlink"/>
+                                  <w:rFonts w:ascii="Raleway Light" w:hAnsi="Raleway Light"/>
+                                  <w:spacing w:val="7"/>
+                                  <w:w w:val="117"/>
+                                  <w:sz w:val="20"/>
+                                  <w:szCs w:val="20"/>
+                                </w:rPr>
+                                <w:t>.</w:t>
+                              </w:r>
+                              <w:r>
+                                <w:rPr>
+                                  <w:rStyle w:val="Hyperlink"/>
+                                  <w:rFonts w:ascii="Raleway Light" w:hAnsi="Raleway Light"/>
+                                  <w:spacing w:val="10"/>
+                                  <w:w w:val="117"/>
+                                  <w:sz w:val="20"/>
+                                  <w:szCs w:val="20"/>
+                                </w:rPr>
+                                <w:t>co</w:t>
+                              </w:r>
+                              <w:r>
+                                <w:rPr>
+                                  <w:rStyle w:val="Hyperlink"/>
+                                  <w:rFonts w:ascii="Raleway Light" w:hAnsi="Raleway Light"/>
+                                  <w:spacing w:val="6"/>
+                                  <w:w w:val="117"/>
+                                  <w:sz w:val="20"/>
+                                  <w:szCs w:val="20"/>
+                                </w:rPr>
+                                <w:t>m</w:t>
+                              </w:r>
+                              <w:r>
+                                <w:rPr>
+                                  <w:rStyle w:val="Hyperlink"/>
+                                  <w:rFonts w:ascii="Raleway Light" w:hAnsi="Raleway Light"/>
+                                  <w:spacing w:val="12"/>
+                                  <w:w w:val="144"/>
+                                  <w:sz w:val="20"/>
+                                  <w:szCs w:val="20"/>
+                                </w:rPr>
+                                <w:t>/</w:t>
+                              </w:r>
+                              <w:r>
+                                <w:rPr>
+                                  <w:rStyle w:val="Hyperlink"/>
+                                  <w:rFonts w:ascii="Raleway Light" w:hAnsi="Raleway Light"/>
+                                  <w:spacing w:val="-2"/>
+                                  <w:w w:val="144"/>
+                                  <w:sz w:val="20"/>
+                                  <w:szCs w:val="20"/>
+                                </w:rPr>
+                                <w:t>#</w:t>
+                              </w:r>
+                              <w:r>
+                                <w:rPr>
+                                  <w:rStyle w:val="Hyperlink"/>
+                                  <w:rFonts w:ascii="Raleway Light" w:hAnsi="Raleway Light"/>
+                                  <w:spacing w:val="2"/>
+                                  <w:w w:val="128"/>
+                                  <w:sz w:val="20"/>
+                                  <w:szCs w:val="20"/>
                                 </w:rPr>
                                 <w:t>p</w:t>
                               </w:r>
                               <w:r>
                                 <w:rPr>
+                                  <w:rStyle w:val="Hyperlink"/>
                                   <w:rFonts w:ascii="Raleway Light" w:hAnsi="Raleway Light"/>
-                                  <w:color w:val="0070C0"/>
-                                  <w:spacing w:val="5"/>
-                                  <w:w w:val="117"/>
-                                  <w:sz w:val="20"/>
-                                  <w:szCs w:val="20"/>
-                                  <w:u w:val="single" w:color="0000FF"/>
-                                </w:rPr>
-                                <w:t>:</w:t>
-                              </w:r>
-                              <w:r>
-                                <w:rPr>
-                                  <w:rFonts w:ascii="Raleway Light" w:hAnsi="Raleway Light"/>
-                                  <w:color w:val="0070C0"/>
-                                  <w:w w:val="156"/>
-                                  <w:sz w:val="20"/>
-                                  <w:szCs w:val="20"/>
-                                  <w:u w:val="single" w:color="0000FF"/>
-                                </w:rPr>
-                                <w:t>/</w:t>
-                              </w:r>
-                              <w:r>
-                                <w:rPr>
-                                  <w:rFonts w:ascii="Raleway Light" w:hAnsi="Raleway Light"/>
-                                  <w:color w:val="0070C0"/>
-                                  <w:spacing w:val="10"/>
-                                  <w:w w:val="156"/>
-                                  <w:sz w:val="20"/>
-                                  <w:szCs w:val="20"/>
-                                  <w:u w:val="single" w:color="0000FF"/>
-                                </w:rPr>
-                                <w:t>/</w:t>
-                              </w:r>
-                              <w:r>
-                                <w:rPr>
-                                  <w:rFonts w:ascii="Raleway Light" w:hAnsi="Raleway Light"/>
-                                  <w:color w:val="0070C0"/>
-                                  <w:spacing w:val="-1"/>
-                                  <w:w w:val="105"/>
-                                  <w:sz w:val="20"/>
-                                  <w:szCs w:val="20"/>
-                                  <w:u w:val="single" w:color="0000FF"/>
-                                </w:rPr>
-                                <w:t>w</w:t>
-                              </w:r>
-                              <w:r>
-                                <w:rPr>
-                                  <w:rFonts w:ascii="Raleway Light" w:hAnsi="Raleway Light"/>
-                                  <w:color w:val="0070C0"/>
-                                  <w:spacing w:val="4"/>
-                                  <w:w w:val="105"/>
-                                  <w:sz w:val="20"/>
-                                  <w:szCs w:val="20"/>
-                                  <w:u w:val="single" w:color="0000FF"/>
-                                </w:rPr>
-                                <w:t>w</w:t>
-                              </w:r>
-                              <w:r>
-                                <w:rPr>
-                                  <w:rFonts w:ascii="Raleway Light" w:hAnsi="Raleway Light"/>
-                                  <w:color w:val="0070C0"/>
-                                  <w:spacing w:val="-1"/>
-                                  <w:w w:val="105"/>
-                                  <w:sz w:val="20"/>
-                                  <w:szCs w:val="20"/>
-                                  <w:u w:val="single" w:color="0000FF"/>
-                                </w:rPr>
-                                <w:t>w.</w:t>
-                              </w:r>
-                              <w:r>
-                                <w:rPr>
-                                  <w:rFonts w:ascii="Raleway Light" w:hAnsi="Raleway Light"/>
-                                  <w:color w:val="0070C0"/>
-                                  <w:spacing w:val="5"/>
-                                  <w:sz w:val="20"/>
-                                  <w:szCs w:val="20"/>
-                                  <w:u w:val="single" w:color="0000FF"/>
-                                </w:rPr>
-                                <w:t>s</w:t>
-                              </w:r>
-                              <w:r>
-                                <w:rPr>
-                                  <w:rFonts w:ascii="Raleway Light" w:hAnsi="Raleway Light"/>
-                                  <w:color w:val="0070C0"/>
-                                  <w:w w:val="128"/>
-                                  <w:sz w:val="20"/>
-                                  <w:szCs w:val="20"/>
-                                  <w:u w:val="single" w:color="0000FF"/>
-                                </w:rPr>
-                                <w:t>e</w:t>
-                              </w:r>
-                              <w:r>
-                                <w:rPr>
-                                  <w:rFonts w:ascii="Raleway Light" w:hAnsi="Raleway Light"/>
-                                  <w:color w:val="0070C0"/>
-                                  <w:spacing w:val="3"/>
-                                  <w:w w:val="128"/>
-                                  <w:sz w:val="20"/>
-                                  <w:szCs w:val="20"/>
-                                  <w:u w:val="single" w:color="0000FF"/>
-                                </w:rPr>
-                                <w:t>l</w:t>
-                              </w:r>
-                              <w:r>
-                                <w:rPr>
-                                  <w:rFonts w:ascii="Raleway Light" w:hAnsi="Raleway Light"/>
-                                  <w:color w:val="0070C0"/>
-                                  <w:spacing w:val="2"/>
-                                  <w:w w:val="128"/>
-                                  <w:sz w:val="20"/>
-                                  <w:szCs w:val="20"/>
-                                  <w:u w:val="single" w:color="0000FF"/>
-                                </w:rPr>
-                                <w:t>v</w:t>
-                              </w:r>
-                              <w:r>
-                                <w:rPr>
-                                  <w:rFonts w:ascii="Raleway Light" w:hAnsi="Raleway Light"/>
-                                  <w:color w:val="0070C0"/>
-                                  <w:spacing w:val="-1"/>
-                                  <w:w w:val="128"/>
-                                  <w:sz w:val="20"/>
-                                  <w:szCs w:val="20"/>
-                                  <w:u w:val="single" w:color="0000FF"/>
-                                </w:rPr>
-                                <w:t>a</w:t>
-                              </w:r>
-                              <w:r>
-                                <w:rPr>
-                                  <w:rFonts w:ascii="Raleway Light" w:hAnsi="Raleway Light"/>
-                                  <w:color w:val="0070C0"/>
-                                  <w:spacing w:val="2"/>
-                                  <w:w w:val="128"/>
-                                  <w:sz w:val="20"/>
-                                  <w:szCs w:val="20"/>
-                                  <w:u w:val="single" w:color="0000FF"/>
-                                </w:rPr>
-                                <w:t>n</w:t>
-                              </w:r>
-                              <w:r>
-                                <w:rPr>
-                                  <w:rFonts w:ascii="Raleway Light" w:hAnsi="Raleway Light"/>
-                                  <w:color w:val="0070C0"/>
-                                  <w:spacing w:val="-6"/>
-                                  <w:w w:val="128"/>
-                                  <w:sz w:val="20"/>
-                                  <w:szCs w:val="20"/>
-                                  <w:u w:val="single" w:color="0000FF"/>
-                                </w:rPr>
-                                <w:t>a</w:t>
-                              </w:r>
-                              <w:r>
-                                <w:rPr>
-                                  <w:rFonts w:ascii="Raleway Light" w:hAnsi="Raleway Light"/>
-                                  <w:color w:val="0070C0"/>
-                                  <w:spacing w:val="-7"/>
-                                  <w:sz w:val="20"/>
-                                  <w:szCs w:val="20"/>
-                                  <w:u w:val="single" w:color="0000FF"/>
-                                </w:rPr>
-                                <w:t>-</w:t>
-                              </w:r>
-                              <w:r>
-                                <w:rPr>
-                                  <w:rFonts w:ascii="Raleway Light" w:hAnsi="Raleway Light"/>
-                                  <w:color w:val="0070C0"/>
-                                  <w:w w:val="117"/>
-                                  <w:sz w:val="20"/>
-                                  <w:szCs w:val="20"/>
-                                  <w:u w:val="single" w:color="0000FF"/>
-                                </w:rPr>
-                                <w:t>n</w:t>
-                              </w:r>
-                              <w:r>
-                                <w:rPr>
-                                  <w:rFonts w:ascii="Raleway Light" w:hAnsi="Raleway Light"/>
-                                  <w:color w:val="0070C0"/>
-                                  <w:spacing w:val="-1"/>
-                                  <w:w w:val="128"/>
-                                  <w:sz w:val="20"/>
-                                  <w:szCs w:val="20"/>
-                                  <w:u w:val="single" w:color="0000FF"/>
-                                </w:rPr>
-                                <w:t>a</w:t>
-                              </w:r>
-                              <w:r>
-                                <w:rPr>
-                                  <w:rFonts w:ascii="Raleway Light" w:hAnsi="Raleway Light"/>
-                                  <w:color w:val="0070C0"/>
-                                  <w:spacing w:val="7"/>
-                                  <w:w w:val="128"/>
-                                  <w:sz w:val="20"/>
-                                  <w:szCs w:val="20"/>
-                                  <w:u w:val="single" w:color="0000FF"/>
-                                </w:rPr>
-                                <w:t>g</w:t>
-                              </w:r>
-                              <w:r>
-                                <w:rPr>
-                                  <w:rFonts w:ascii="Raleway Light" w:hAnsi="Raleway Light"/>
-                                  <w:color w:val="0070C0"/>
                                   <w:spacing w:val="-2"/>
                                   <w:w w:val="128"/>
                                   <w:sz w:val="20"/>
                                   <w:szCs w:val="20"/>
-                                  <w:u w:val="single" w:color="0000FF"/>
-                                </w:rPr>
-                                <w:t>u</w:t>
-                              </w:r>
-                              <w:r>
-                                <w:rPr>
-                                  <w:rFonts w:ascii="Raleway Light" w:hAnsi="Raleway Light"/>
-                                  <w:color w:val="0070C0"/>
-                                  <w:spacing w:val="15"/>
-                                  <w:w w:val="61"/>
-                                  <w:sz w:val="20"/>
-                                  <w:szCs w:val="20"/>
-                                  <w:u w:val="single" w:color="0000FF"/>
-                                </w:rPr>
-                                <w:t>i</w:t>
-                              </w:r>
-                              <w:r>
-                                <w:rPr>
-                                  <w:rFonts w:ascii="Raleway Light" w:hAnsi="Raleway Light"/>
-                                  <w:color w:val="0070C0"/>
-                                  <w:spacing w:val="1"/>
-                                  <w:w w:val="117"/>
-                                  <w:sz w:val="20"/>
-                                  <w:szCs w:val="20"/>
-                                  <w:u w:val="single" w:color="0000FF"/>
-                                </w:rPr>
-                                <w:t>b</w:t>
-                              </w:r>
-                              <w:r>
-                                <w:rPr>
-                                  <w:rFonts w:ascii="Raleway Light" w:hAnsi="Raleway Light"/>
-                                  <w:color w:val="0070C0"/>
-                                  <w:spacing w:val="7"/>
-                                  <w:w w:val="117"/>
-                                  <w:sz w:val="20"/>
-                                  <w:szCs w:val="20"/>
-                                  <w:u w:val="single" w:color="0000FF"/>
-                                </w:rPr>
-                                <w:t>.</w:t>
-                              </w:r>
-                              <w:r>
-                                <w:rPr>
-                                  <w:rFonts w:ascii="Raleway Light" w:hAnsi="Raleway Light"/>
-                                  <w:color w:val="0070C0"/>
-                                  <w:spacing w:val="10"/>
-                                  <w:w w:val="117"/>
-                                  <w:sz w:val="20"/>
-                                  <w:szCs w:val="20"/>
-                                  <w:u w:val="single" w:color="0000FF"/>
-                                </w:rPr>
-                                <w:t>co</w:t>
-                              </w:r>
-                              <w:r>
-                                <w:rPr>
-                                  <w:rFonts w:ascii="Raleway Light" w:hAnsi="Raleway Light"/>
-                                  <w:color w:val="0070C0"/>
-                                  <w:spacing w:val="6"/>
-                                  <w:w w:val="117"/>
-                                  <w:sz w:val="20"/>
-                                  <w:szCs w:val="20"/>
-                                  <w:u w:val="single" w:color="0000FF"/>
-                                </w:rPr>
-                                <w:t>m</w:t>
-                              </w:r>
-                              <w:r>
-                                <w:rPr>
-                                  <w:rFonts w:ascii="Raleway Light" w:hAnsi="Raleway Light"/>
-                                  <w:color w:val="0070C0"/>
-                                  <w:spacing w:val="12"/>
-                                  <w:w w:val="144"/>
-                                  <w:sz w:val="20"/>
-                                  <w:szCs w:val="20"/>
-                                  <w:u w:val="single" w:color="0000FF"/>
-                                </w:rPr>
-                                <w:t>/</w:t>
-                              </w:r>
-                              <w:r>
-                                <w:rPr>
-                                  <w:rFonts w:ascii="Raleway Light" w:hAnsi="Raleway Light"/>
-                                  <w:color w:val="0070C0"/>
-                                  <w:spacing w:val="-2"/>
-                                  <w:w w:val="144"/>
-                                  <w:sz w:val="20"/>
-                                  <w:szCs w:val="20"/>
-                                  <w:u w:val="single" w:color="0000FF"/>
-                                </w:rPr>
-                                <w:t>#</w:t>
-                              </w:r>
-                              <w:r>
-                                <w:rPr>
-                                  <w:rFonts w:ascii="Raleway Light" w:hAnsi="Raleway Light"/>
-                                  <w:color w:val="0070C0"/>
-                                  <w:spacing w:val="2"/>
-                                  <w:w w:val="128"/>
-                                  <w:sz w:val="20"/>
-                                  <w:szCs w:val="20"/>
-                                  <w:u w:val="single" w:color="0000FF"/>
-                                </w:rPr>
-                                <w:t>p</w:t>
-                              </w:r>
-                              <w:r>
-                                <w:rPr>
-                                  <w:rFonts w:ascii="Raleway Light" w:hAnsi="Raleway Light"/>
-                                  <w:color w:val="0070C0"/>
-                                  <w:spacing w:val="-2"/>
-                                  <w:w w:val="128"/>
-                                  <w:sz w:val="20"/>
-                                  <w:szCs w:val="20"/>
-                                  <w:u w:val="single" w:color="0000FF"/>
                                 </w:rPr>
                                 <w:t>o</w:t>
                               </w:r>
                               <w:r>
                                 <w:rPr>
+                                  <w:rStyle w:val="Hyperlink"/>
                                   <w:rFonts w:ascii="Raleway Light" w:hAnsi="Raleway Light"/>
-                                  <w:color w:val="0070C0"/>
                                   <w:spacing w:val="1"/>
                                   <w:w w:val="83"/>
                                   <w:sz w:val="20"/>
                                   <w:szCs w:val="20"/>
-                                  <w:u w:val="single" w:color="0000FF"/>
                                 </w:rPr>
                                 <w:t>r</w:t>
                               </w:r>
                               <w:r>
                                 <w:rPr>
+                                  <w:rStyle w:val="Hyperlink"/>
                                   <w:rFonts w:ascii="Raleway Light" w:hAnsi="Raleway Light"/>
-                                  <w:color w:val="0070C0"/>
                                   <w:spacing w:val="7"/>
                                   <w:w w:val="105"/>
                                   <w:sz w:val="20"/>
                                   <w:szCs w:val="20"/>
-                                  <w:u w:val="single" w:color="0000FF"/>
                                 </w:rPr>
                                 <w:t>t</w:t>
                               </w:r>
                               <w:r>
                                 <w:rPr>
+                                  <w:rStyle w:val="Hyperlink"/>
                                   <w:rFonts w:ascii="Raleway Light" w:hAnsi="Raleway Light"/>
-                                  <w:color w:val="0070C0"/>
                                   <w:spacing w:val="3"/>
                                   <w:w w:val="105"/>
                                   <w:sz w:val="20"/>
                                   <w:szCs w:val="20"/>
-                                  <w:u w:val="single" w:color="0000FF"/>
                                 </w:rPr>
                                 <w:t>fo</w:t>
                               </w:r>
                               <w:r>
                                 <w:rPr>
+                                  <w:rStyle w:val="Hyperlink"/>
                                   <w:rFonts w:ascii="Raleway Light" w:hAnsi="Raleway Light"/>
-                                  <w:color w:val="0070C0"/>
                                   <w:spacing w:val="5"/>
                                   <w:w w:val="61"/>
                                   <w:sz w:val="20"/>
                                   <w:szCs w:val="20"/>
-                                  <w:u w:val="single" w:color="0000FF"/>
                                 </w:rPr>
                                 <w:t>li</w:t>
                               </w:r>
                               <w:r>
                                 <w:rPr>
+                                  <w:rStyle w:val="Hyperlink"/>
                                   <w:rFonts w:ascii="Raleway Light" w:hAnsi="Raleway Light"/>
-                                  <w:color w:val="0070C0"/>
                                   <w:w w:val="128"/>
                                   <w:sz w:val="20"/>
                                   <w:szCs w:val="20"/>
-                                  <w:u w:val="single" w:color="0000FF"/>
                                 </w:rPr>
                                 <w:t>o</w:t>
                               </w:r>
@@ -8915,430 +8879,394 @@
                           <w:szCs w:val="20"/>
                         </w:rPr>
                       </w:pPr>
-                      <w:hyperlink r:id="rId19" w:anchor="portfolio">
+                      <w:hyperlink r:id="rId19" w:history="1">
                         <w:r>
                           <w:rPr>
+                            <w:rStyle w:val="Hyperlink"/>
                             <w:rFonts w:ascii="Raleway Light" w:hAnsi="Raleway Light"/>
-                            <w:color w:val="0070C0"/>
                             <w:spacing w:val="-5"/>
                             <w:w w:val="139"/>
                             <w:sz w:val="20"/>
                             <w:szCs w:val="20"/>
-                            <w:u w:val="single" w:color="0000FF"/>
                           </w:rPr>
                           <w:t>h</w:t>
                         </w:r>
                         <w:r>
                           <w:rPr>
+                            <w:rStyle w:val="Hyperlink"/>
                             <w:rFonts w:ascii="Raleway Light" w:hAnsi="Raleway Light"/>
-                            <w:color w:val="0070C0"/>
                             <w:spacing w:val="1"/>
                             <w:w w:val="139"/>
                             <w:sz w:val="20"/>
                             <w:szCs w:val="20"/>
-                            <w:u w:val="single" w:color="0000FF"/>
                           </w:rPr>
                           <w:t>t</w:t>
                         </w:r>
                         <w:r>
                           <w:rPr>
+                            <w:rStyle w:val="Hyperlink"/>
                             <w:rFonts w:ascii="Raleway Light" w:hAnsi="Raleway Light"/>
-                            <w:color w:val="0070C0"/>
                             <w:spacing w:val="5"/>
                             <w:w w:val="117"/>
                             <w:sz w:val="20"/>
                             <w:szCs w:val="20"/>
-                            <w:u w:val="single" w:color="0000FF"/>
                           </w:rPr>
                           <w:t>t</w:t>
                         </w:r>
                         <w:r>
                           <w:rPr>
+                            <w:rStyle w:val="Hyperlink"/>
                             <w:rFonts w:ascii="Raleway Light" w:hAnsi="Raleway Light"/>
-                            <w:color w:val="0070C0"/>
                             <w:spacing w:val="-4"/>
                             <w:w w:val="117"/>
                             <w:sz w:val="20"/>
                             <w:szCs w:val="20"/>
-                            <w:u w:val="single" w:color="0000FF"/>
+                          </w:rPr>
+                          <w:t>ps</w:t>
+                        </w:r>
+                        <w:r>
+                          <w:rPr>
+                            <w:rStyle w:val="Hyperlink"/>
+                            <w:rFonts w:ascii="Raleway Light" w:hAnsi="Raleway Light"/>
+                            <w:spacing w:val="5"/>
+                            <w:w w:val="117"/>
+                            <w:sz w:val="20"/>
+                            <w:szCs w:val="20"/>
+                          </w:rPr>
+                          <w:t>:</w:t>
+                        </w:r>
+                        <w:r>
+                          <w:rPr>
+                            <w:rStyle w:val="Hyperlink"/>
+                            <w:rFonts w:ascii="Raleway Light" w:hAnsi="Raleway Light"/>
+                            <w:w w:val="156"/>
+                            <w:sz w:val="20"/>
+                            <w:szCs w:val="20"/>
+                          </w:rPr>
+                          <w:t>/</w:t>
+                        </w:r>
+                        <w:r>
+                          <w:rPr>
+                            <w:rStyle w:val="Hyperlink"/>
+                            <w:rFonts w:ascii="Raleway Light" w:hAnsi="Raleway Light"/>
+                            <w:spacing w:val="10"/>
+                            <w:w w:val="156"/>
+                            <w:sz w:val="20"/>
+                            <w:szCs w:val="20"/>
+                          </w:rPr>
+                          <w:t>/</w:t>
+                        </w:r>
+                        <w:r>
+                          <w:rPr>
+                            <w:rStyle w:val="Hyperlink"/>
+                            <w:rFonts w:ascii="Raleway Light" w:hAnsi="Raleway Light"/>
+                            <w:spacing w:val="-1"/>
+                            <w:w w:val="105"/>
+                            <w:sz w:val="20"/>
+                            <w:szCs w:val="20"/>
+                          </w:rPr>
+                          <w:t>w</w:t>
+                        </w:r>
+                        <w:r>
+                          <w:rPr>
+                            <w:rStyle w:val="Hyperlink"/>
+                            <w:rFonts w:ascii="Raleway Light" w:hAnsi="Raleway Light"/>
+                            <w:spacing w:val="4"/>
+                            <w:w w:val="105"/>
+                            <w:sz w:val="20"/>
+                            <w:szCs w:val="20"/>
+                          </w:rPr>
+                          <w:t>w</w:t>
+                        </w:r>
+                        <w:r>
+                          <w:rPr>
+                            <w:rStyle w:val="Hyperlink"/>
+                            <w:rFonts w:ascii="Raleway Light" w:hAnsi="Raleway Light"/>
+                            <w:spacing w:val="-1"/>
+                            <w:w w:val="105"/>
+                            <w:sz w:val="20"/>
+                            <w:szCs w:val="20"/>
+                          </w:rPr>
+                          <w:t>w.</w:t>
+                        </w:r>
+                        <w:r>
+                          <w:rPr>
+                            <w:rStyle w:val="Hyperlink"/>
+                            <w:rFonts w:ascii="Raleway Light" w:hAnsi="Raleway Light"/>
+                            <w:spacing w:val="5"/>
+                            <w:sz w:val="20"/>
+                            <w:szCs w:val="20"/>
+                          </w:rPr>
+                          <w:t>s</w:t>
+                        </w:r>
+                        <w:r>
+                          <w:rPr>
+                            <w:rStyle w:val="Hyperlink"/>
+                            <w:rFonts w:ascii="Raleway Light" w:hAnsi="Raleway Light"/>
+                            <w:w w:val="128"/>
+                            <w:sz w:val="20"/>
+                            <w:szCs w:val="20"/>
+                          </w:rPr>
+                          <w:t>e</w:t>
+                        </w:r>
+                        <w:r>
+                          <w:rPr>
+                            <w:rStyle w:val="Hyperlink"/>
+                            <w:rFonts w:ascii="Raleway Light" w:hAnsi="Raleway Light"/>
+                            <w:spacing w:val="3"/>
+                            <w:w w:val="128"/>
+                            <w:sz w:val="20"/>
+                            <w:szCs w:val="20"/>
+                          </w:rPr>
+                          <w:t>l</w:t>
+                        </w:r>
+                        <w:r>
+                          <w:rPr>
+                            <w:rStyle w:val="Hyperlink"/>
+                            <w:rFonts w:ascii="Raleway Light" w:hAnsi="Raleway Light"/>
+                            <w:spacing w:val="2"/>
+                            <w:w w:val="128"/>
+                            <w:sz w:val="20"/>
+                            <w:szCs w:val="20"/>
+                          </w:rPr>
+                          <w:t>v</w:t>
+                        </w:r>
+                        <w:r>
+                          <w:rPr>
+                            <w:rStyle w:val="Hyperlink"/>
+                            <w:rFonts w:ascii="Raleway Light" w:hAnsi="Raleway Light"/>
+                            <w:spacing w:val="-1"/>
+                            <w:w w:val="128"/>
+                            <w:sz w:val="20"/>
+                            <w:szCs w:val="20"/>
+                          </w:rPr>
+                          <w:t>a</w:t>
+                        </w:r>
+                        <w:r>
+                          <w:rPr>
+                            <w:rStyle w:val="Hyperlink"/>
+                            <w:rFonts w:ascii="Raleway Light" w:hAnsi="Raleway Light"/>
+                            <w:spacing w:val="2"/>
+                            <w:w w:val="128"/>
+                            <w:sz w:val="20"/>
+                            <w:szCs w:val="20"/>
+                          </w:rPr>
+                          <w:t>n</w:t>
+                        </w:r>
+                        <w:r>
+                          <w:rPr>
+                            <w:rStyle w:val="Hyperlink"/>
+                            <w:rFonts w:ascii="Raleway Light" w:hAnsi="Raleway Light"/>
+                            <w:spacing w:val="-6"/>
+                            <w:w w:val="128"/>
+                            <w:sz w:val="20"/>
+                            <w:szCs w:val="20"/>
+                          </w:rPr>
+                          <w:t>a</w:t>
+                        </w:r>
+                        <w:r>
+                          <w:rPr>
+                            <w:rStyle w:val="Hyperlink"/>
+                            <w:rFonts w:ascii="Raleway Light" w:hAnsi="Raleway Light"/>
+                            <w:spacing w:val="-7"/>
+                            <w:sz w:val="20"/>
+                            <w:szCs w:val="20"/>
+                          </w:rPr>
+                          <w:t>-</w:t>
+                        </w:r>
+                        <w:r>
+                          <w:rPr>
+                            <w:rStyle w:val="Hyperlink"/>
+                            <w:rFonts w:ascii="Raleway Light" w:hAnsi="Raleway Light"/>
+                            <w:w w:val="117"/>
+                            <w:sz w:val="20"/>
+                            <w:szCs w:val="20"/>
+                          </w:rPr>
+                          <w:t>n</w:t>
+                        </w:r>
+                        <w:r>
+                          <w:rPr>
+                            <w:rStyle w:val="Hyperlink"/>
+                            <w:rFonts w:ascii="Raleway Light" w:hAnsi="Raleway Light"/>
+                            <w:spacing w:val="-1"/>
+                            <w:w w:val="128"/>
+                            <w:sz w:val="20"/>
+                            <w:szCs w:val="20"/>
+                          </w:rPr>
+                          <w:t>a</w:t>
+                        </w:r>
+                        <w:r>
+                          <w:rPr>
+                            <w:rStyle w:val="Hyperlink"/>
+                            <w:rFonts w:ascii="Raleway Light" w:hAnsi="Raleway Light"/>
+                            <w:spacing w:val="7"/>
+                            <w:w w:val="128"/>
+                            <w:sz w:val="20"/>
+                            <w:szCs w:val="20"/>
+                          </w:rPr>
+                          <w:t>g</w:t>
+                        </w:r>
+                        <w:r>
+                          <w:rPr>
+                            <w:rStyle w:val="Hyperlink"/>
+                            <w:rFonts w:ascii="Raleway Light" w:hAnsi="Raleway Light"/>
+                            <w:spacing w:val="-2"/>
+                            <w:w w:val="128"/>
+                            <w:sz w:val="20"/>
+                            <w:szCs w:val="20"/>
+                          </w:rPr>
+                          <w:t>u</w:t>
+                        </w:r>
+                        <w:r>
+                          <w:rPr>
+                            <w:rStyle w:val="Hyperlink"/>
+                            <w:rFonts w:ascii="Raleway Light" w:hAnsi="Raleway Light"/>
+                            <w:spacing w:val="15"/>
+                            <w:w w:val="61"/>
+                            <w:sz w:val="20"/>
+                            <w:szCs w:val="20"/>
+                          </w:rPr>
+                          <w:t>i</w:t>
+                        </w:r>
+                        <w:r>
+                          <w:rPr>
+                            <w:rStyle w:val="Hyperlink"/>
+                            <w:rFonts w:ascii="Raleway Light" w:hAnsi="Raleway Light"/>
+                            <w:spacing w:val="1"/>
+                            <w:w w:val="117"/>
+                            <w:sz w:val="20"/>
+                            <w:szCs w:val="20"/>
+                          </w:rPr>
+                          <w:t>b</w:t>
+                        </w:r>
+                        <w:r>
+                          <w:rPr>
+                            <w:rStyle w:val="Hyperlink"/>
+                            <w:rFonts w:ascii="Raleway Light" w:hAnsi="Raleway Light"/>
+                            <w:spacing w:val="7"/>
+                            <w:w w:val="117"/>
+                            <w:sz w:val="20"/>
+                            <w:szCs w:val="20"/>
+                          </w:rPr>
+                          <w:t>.</w:t>
+                        </w:r>
+                        <w:r>
+                          <w:rPr>
+                            <w:rStyle w:val="Hyperlink"/>
+                            <w:rFonts w:ascii="Raleway Light" w:hAnsi="Raleway Light"/>
+                            <w:spacing w:val="10"/>
+                            <w:w w:val="117"/>
+                            <w:sz w:val="20"/>
+                            <w:szCs w:val="20"/>
+                          </w:rPr>
+                          <w:t>co</w:t>
+                        </w:r>
+                        <w:r>
+                          <w:rPr>
+                            <w:rStyle w:val="Hyperlink"/>
+                            <w:rFonts w:ascii="Raleway Light" w:hAnsi="Raleway Light"/>
+                            <w:spacing w:val="6"/>
+                            <w:w w:val="117"/>
+                            <w:sz w:val="20"/>
+                            <w:szCs w:val="20"/>
+                          </w:rPr>
+                          <w:t>m</w:t>
+                        </w:r>
+                        <w:r>
+                          <w:rPr>
+                            <w:rStyle w:val="Hyperlink"/>
+                            <w:rFonts w:ascii="Raleway Light" w:hAnsi="Raleway Light"/>
+                            <w:spacing w:val="12"/>
+                            <w:w w:val="144"/>
+                            <w:sz w:val="20"/>
+                            <w:szCs w:val="20"/>
+                          </w:rPr>
+                          <w:t>/</w:t>
+                        </w:r>
+                        <w:r>
+                          <w:rPr>
+                            <w:rStyle w:val="Hyperlink"/>
+                            <w:rFonts w:ascii="Raleway Light" w:hAnsi="Raleway Light"/>
+                            <w:spacing w:val="-2"/>
+                            <w:w w:val="144"/>
+                            <w:sz w:val="20"/>
+                            <w:szCs w:val="20"/>
+                          </w:rPr>
+                          <w:t>#</w:t>
+                        </w:r>
+                        <w:r>
+                          <w:rPr>
+                            <w:rStyle w:val="Hyperlink"/>
+                            <w:rFonts w:ascii="Raleway Light" w:hAnsi="Raleway Light"/>
+                            <w:spacing w:val="2"/>
+                            <w:w w:val="128"/>
+                            <w:sz w:val="20"/>
+                            <w:szCs w:val="20"/>
                           </w:rPr>
                           <w:t>p</w:t>
                         </w:r>
                         <w:r>
                           <w:rPr>
+                            <w:rStyle w:val="Hyperlink"/>
                             <w:rFonts w:ascii="Raleway Light" w:hAnsi="Raleway Light"/>
-                            <w:color w:val="0070C0"/>
-                            <w:spacing w:val="5"/>
-                            <w:w w:val="117"/>
-                            <w:sz w:val="20"/>
-                            <w:szCs w:val="20"/>
-                            <w:u w:val="single" w:color="0000FF"/>
-                          </w:rPr>
-                          <w:t>:</w:t>
-                        </w:r>
-                        <w:r>
-                          <w:rPr>
-                            <w:rFonts w:ascii="Raleway Light" w:hAnsi="Raleway Light"/>
-                            <w:color w:val="0070C0"/>
-                            <w:w w:val="156"/>
-                            <w:sz w:val="20"/>
-                            <w:szCs w:val="20"/>
-                            <w:u w:val="single" w:color="0000FF"/>
-                          </w:rPr>
-                          <w:t>/</w:t>
-                        </w:r>
-                        <w:r>
-                          <w:rPr>
-                            <w:rFonts w:ascii="Raleway Light" w:hAnsi="Raleway Light"/>
-                            <w:color w:val="0070C0"/>
-                            <w:spacing w:val="10"/>
-                            <w:w w:val="156"/>
-                            <w:sz w:val="20"/>
-                            <w:szCs w:val="20"/>
-                            <w:u w:val="single" w:color="0000FF"/>
-                          </w:rPr>
-                          <w:t>/</w:t>
-                        </w:r>
-                        <w:r>
-                          <w:rPr>
-                            <w:rFonts w:ascii="Raleway Light" w:hAnsi="Raleway Light"/>
-                            <w:color w:val="0070C0"/>
-                            <w:spacing w:val="-1"/>
-                            <w:w w:val="105"/>
-                            <w:sz w:val="20"/>
-                            <w:szCs w:val="20"/>
-                            <w:u w:val="single" w:color="0000FF"/>
-                          </w:rPr>
-                          <w:t>w</w:t>
-                        </w:r>
-                        <w:r>
-                          <w:rPr>
-                            <w:rFonts w:ascii="Raleway Light" w:hAnsi="Raleway Light"/>
-                            <w:color w:val="0070C0"/>
-                            <w:spacing w:val="4"/>
-                            <w:w w:val="105"/>
-                            <w:sz w:val="20"/>
-                            <w:szCs w:val="20"/>
-                            <w:u w:val="single" w:color="0000FF"/>
-                          </w:rPr>
-                          <w:t>w</w:t>
-                        </w:r>
-                        <w:r>
-                          <w:rPr>
-                            <w:rFonts w:ascii="Raleway Light" w:hAnsi="Raleway Light"/>
-                            <w:color w:val="0070C0"/>
-                            <w:spacing w:val="-1"/>
-                            <w:w w:val="105"/>
-                            <w:sz w:val="20"/>
-                            <w:szCs w:val="20"/>
-                            <w:u w:val="single" w:color="0000FF"/>
-                          </w:rPr>
-                          <w:t>w.</w:t>
-                        </w:r>
-                        <w:r>
-                          <w:rPr>
-                            <w:rFonts w:ascii="Raleway Light" w:hAnsi="Raleway Light"/>
-                            <w:color w:val="0070C0"/>
-                            <w:spacing w:val="5"/>
-                            <w:sz w:val="20"/>
-                            <w:szCs w:val="20"/>
-                            <w:u w:val="single" w:color="0000FF"/>
-                          </w:rPr>
-                          <w:t>s</w:t>
-                        </w:r>
-                        <w:r>
-                          <w:rPr>
-                            <w:rFonts w:ascii="Raleway Light" w:hAnsi="Raleway Light"/>
-                            <w:color w:val="0070C0"/>
-                            <w:w w:val="128"/>
-                            <w:sz w:val="20"/>
-                            <w:szCs w:val="20"/>
-                            <w:u w:val="single" w:color="0000FF"/>
-                          </w:rPr>
-                          <w:t>e</w:t>
-                        </w:r>
-                        <w:r>
-                          <w:rPr>
-                            <w:rFonts w:ascii="Raleway Light" w:hAnsi="Raleway Light"/>
-                            <w:color w:val="0070C0"/>
-                            <w:spacing w:val="3"/>
-                            <w:w w:val="128"/>
-                            <w:sz w:val="20"/>
-                            <w:szCs w:val="20"/>
-                            <w:u w:val="single" w:color="0000FF"/>
-                          </w:rPr>
-                          <w:t>l</w:t>
-                        </w:r>
-                        <w:r>
-                          <w:rPr>
-                            <w:rFonts w:ascii="Raleway Light" w:hAnsi="Raleway Light"/>
-                            <w:color w:val="0070C0"/>
-                            <w:spacing w:val="2"/>
-                            <w:w w:val="128"/>
-                            <w:sz w:val="20"/>
-                            <w:szCs w:val="20"/>
-                            <w:u w:val="single" w:color="0000FF"/>
-                          </w:rPr>
-                          <w:t>v</w:t>
-                        </w:r>
-                        <w:r>
-                          <w:rPr>
-                            <w:rFonts w:ascii="Raleway Light" w:hAnsi="Raleway Light"/>
-                            <w:color w:val="0070C0"/>
-                            <w:spacing w:val="-1"/>
-                            <w:w w:val="128"/>
-                            <w:sz w:val="20"/>
-                            <w:szCs w:val="20"/>
-                            <w:u w:val="single" w:color="0000FF"/>
-                          </w:rPr>
-                          <w:t>a</w:t>
-                        </w:r>
-                        <w:r>
-                          <w:rPr>
-                            <w:rFonts w:ascii="Raleway Light" w:hAnsi="Raleway Light"/>
-                            <w:color w:val="0070C0"/>
-                            <w:spacing w:val="2"/>
-                            <w:w w:val="128"/>
-                            <w:sz w:val="20"/>
-                            <w:szCs w:val="20"/>
-                            <w:u w:val="single" w:color="0000FF"/>
-                          </w:rPr>
-                          <w:t>n</w:t>
-                        </w:r>
-                        <w:r>
-                          <w:rPr>
-                            <w:rFonts w:ascii="Raleway Light" w:hAnsi="Raleway Light"/>
-                            <w:color w:val="0070C0"/>
-                            <w:spacing w:val="-6"/>
-                            <w:w w:val="128"/>
-                            <w:sz w:val="20"/>
-                            <w:szCs w:val="20"/>
-                            <w:u w:val="single" w:color="0000FF"/>
-                          </w:rPr>
-                          <w:t>a</w:t>
-                        </w:r>
-                        <w:r>
-                          <w:rPr>
-                            <w:rFonts w:ascii="Raleway Light" w:hAnsi="Raleway Light"/>
-                            <w:color w:val="0070C0"/>
-                            <w:spacing w:val="-7"/>
-                            <w:sz w:val="20"/>
-                            <w:szCs w:val="20"/>
-                            <w:u w:val="single" w:color="0000FF"/>
-                          </w:rPr>
-                          <w:t>-</w:t>
-                        </w:r>
-                        <w:r>
-                          <w:rPr>
-                            <w:rFonts w:ascii="Raleway Light" w:hAnsi="Raleway Light"/>
-                            <w:color w:val="0070C0"/>
-                            <w:w w:val="117"/>
-                            <w:sz w:val="20"/>
-                            <w:szCs w:val="20"/>
-                            <w:u w:val="single" w:color="0000FF"/>
-                          </w:rPr>
-                          <w:t>n</w:t>
-                        </w:r>
-                        <w:r>
-                          <w:rPr>
-                            <w:rFonts w:ascii="Raleway Light" w:hAnsi="Raleway Light"/>
-                            <w:color w:val="0070C0"/>
-                            <w:spacing w:val="-1"/>
-                            <w:w w:val="128"/>
-                            <w:sz w:val="20"/>
-                            <w:szCs w:val="20"/>
-                            <w:u w:val="single" w:color="0000FF"/>
-                          </w:rPr>
-                          <w:t>a</w:t>
-                        </w:r>
-                        <w:r>
-                          <w:rPr>
-                            <w:rFonts w:ascii="Raleway Light" w:hAnsi="Raleway Light"/>
-                            <w:color w:val="0070C0"/>
-                            <w:spacing w:val="7"/>
-                            <w:w w:val="128"/>
-                            <w:sz w:val="20"/>
-                            <w:szCs w:val="20"/>
-                            <w:u w:val="single" w:color="0000FF"/>
-                          </w:rPr>
-                          <w:t>g</w:t>
-                        </w:r>
-                        <w:r>
-                          <w:rPr>
-                            <w:rFonts w:ascii="Raleway Light" w:hAnsi="Raleway Light"/>
-                            <w:color w:val="0070C0"/>
                             <w:spacing w:val="-2"/>
                             <w:w w:val="128"/>
                             <w:sz w:val="20"/>
                             <w:szCs w:val="20"/>
-                            <w:u w:val="single" w:color="0000FF"/>
-                          </w:rPr>
-                          <w:t>u</w:t>
-                        </w:r>
-                        <w:r>
-                          <w:rPr>
-                            <w:rFonts w:ascii="Raleway Light" w:hAnsi="Raleway Light"/>
-                            <w:color w:val="0070C0"/>
-                            <w:spacing w:val="15"/>
-                            <w:w w:val="61"/>
-                            <w:sz w:val="20"/>
-                            <w:szCs w:val="20"/>
-                            <w:u w:val="single" w:color="0000FF"/>
-                          </w:rPr>
-                          <w:t>i</w:t>
-                        </w:r>
-                        <w:r>
-                          <w:rPr>
-                            <w:rFonts w:ascii="Raleway Light" w:hAnsi="Raleway Light"/>
-                            <w:color w:val="0070C0"/>
-                            <w:spacing w:val="1"/>
-                            <w:w w:val="117"/>
-                            <w:sz w:val="20"/>
-                            <w:szCs w:val="20"/>
-                            <w:u w:val="single" w:color="0000FF"/>
-                          </w:rPr>
-                          <w:t>b</w:t>
-                        </w:r>
-                        <w:r>
-                          <w:rPr>
-                            <w:rFonts w:ascii="Raleway Light" w:hAnsi="Raleway Light"/>
-                            <w:color w:val="0070C0"/>
-                            <w:spacing w:val="7"/>
-                            <w:w w:val="117"/>
-                            <w:sz w:val="20"/>
-                            <w:szCs w:val="20"/>
-                            <w:u w:val="single" w:color="0000FF"/>
-                          </w:rPr>
-                          <w:t>.</w:t>
-                        </w:r>
-                        <w:r>
-                          <w:rPr>
-                            <w:rFonts w:ascii="Raleway Light" w:hAnsi="Raleway Light"/>
-                            <w:color w:val="0070C0"/>
-                            <w:spacing w:val="10"/>
-                            <w:w w:val="117"/>
-                            <w:sz w:val="20"/>
-                            <w:szCs w:val="20"/>
-                            <w:u w:val="single" w:color="0000FF"/>
-                          </w:rPr>
-                          <w:t>co</w:t>
-                        </w:r>
-                        <w:r>
-                          <w:rPr>
-                            <w:rFonts w:ascii="Raleway Light" w:hAnsi="Raleway Light"/>
-                            <w:color w:val="0070C0"/>
-                            <w:spacing w:val="6"/>
-                            <w:w w:val="117"/>
-                            <w:sz w:val="20"/>
-                            <w:szCs w:val="20"/>
-                            <w:u w:val="single" w:color="0000FF"/>
-                          </w:rPr>
-                          <w:t>m</w:t>
-                        </w:r>
-                        <w:r>
-                          <w:rPr>
-                            <w:rFonts w:ascii="Raleway Light" w:hAnsi="Raleway Light"/>
-                            <w:color w:val="0070C0"/>
-                            <w:spacing w:val="12"/>
-                            <w:w w:val="144"/>
-                            <w:sz w:val="20"/>
-                            <w:szCs w:val="20"/>
-                            <w:u w:val="single" w:color="0000FF"/>
-                          </w:rPr>
-                          <w:t>/</w:t>
-                        </w:r>
-                        <w:r>
-                          <w:rPr>
-                            <w:rFonts w:ascii="Raleway Light" w:hAnsi="Raleway Light"/>
-                            <w:color w:val="0070C0"/>
-                            <w:spacing w:val="-2"/>
-                            <w:w w:val="144"/>
-                            <w:sz w:val="20"/>
-                            <w:szCs w:val="20"/>
-                            <w:u w:val="single" w:color="0000FF"/>
-                          </w:rPr>
-                          <w:t>#</w:t>
-                        </w:r>
-                        <w:r>
-                          <w:rPr>
-                            <w:rFonts w:ascii="Raleway Light" w:hAnsi="Raleway Light"/>
-                            <w:color w:val="0070C0"/>
-                            <w:spacing w:val="2"/>
-                            <w:w w:val="128"/>
-                            <w:sz w:val="20"/>
-                            <w:szCs w:val="20"/>
-                            <w:u w:val="single" w:color="0000FF"/>
-                          </w:rPr>
-                          <w:t>p</w:t>
-                        </w:r>
-                        <w:r>
-                          <w:rPr>
-                            <w:rFonts w:ascii="Raleway Light" w:hAnsi="Raleway Light"/>
-                            <w:color w:val="0070C0"/>
-                            <w:spacing w:val="-2"/>
-                            <w:w w:val="128"/>
-                            <w:sz w:val="20"/>
-                            <w:szCs w:val="20"/>
-                            <w:u w:val="single" w:color="0000FF"/>
                           </w:rPr>
                           <w:t>o</w:t>
                         </w:r>
                         <w:r>
                           <w:rPr>
+                            <w:rStyle w:val="Hyperlink"/>
                             <w:rFonts w:ascii="Raleway Light" w:hAnsi="Raleway Light"/>
-                            <w:color w:val="0070C0"/>
                             <w:spacing w:val="1"/>
                             <w:w w:val="83"/>
                             <w:sz w:val="20"/>
                             <w:szCs w:val="20"/>
-                            <w:u w:val="single" w:color="0000FF"/>
                           </w:rPr>
                           <w:t>r</w:t>
                         </w:r>
                         <w:r>
                           <w:rPr>
+                            <w:rStyle w:val="Hyperlink"/>
                             <w:rFonts w:ascii="Raleway Light" w:hAnsi="Raleway Light"/>
-                            <w:color w:val="0070C0"/>
                             <w:spacing w:val="7"/>
                             <w:w w:val="105"/>
                             <w:sz w:val="20"/>
                             <w:szCs w:val="20"/>
-                            <w:u w:val="single" w:color="0000FF"/>
                           </w:rPr>
                           <w:t>t</w:t>
                         </w:r>
                         <w:r>
                           <w:rPr>
+                            <w:rStyle w:val="Hyperlink"/>
                             <w:rFonts w:ascii="Raleway Light" w:hAnsi="Raleway Light"/>
-                            <w:color w:val="0070C0"/>
                             <w:spacing w:val="3"/>
                             <w:w w:val="105"/>
                             <w:sz w:val="20"/>
                             <w:szCs w:val="20"/>
-                            <w:u w:val="single" w:color="0000FF"/>
                           </w:rPr>
                           <w:t>fo</w:t>
                         </w:r>
                         <w:r>
                           <w:rPr>
+                            <w:rStyle w:val="Hyperlink"/>
                             <w:rFonts w:ascii="Raleway Light" w:hAnsi="Raleway Light"/>
-                            <w:color w:val="0070C0"/>
                             <w:spacing w:val="5"/>
                             <w:w w:val="61"/>
                             <w:sz w:val="20"/>
                             <w:szCs w:val="20"/>
-                            <w:u w:val="single" w:color="0000FF"/>
                           </w:rPr>
                           <w:t>li</w:t>
                         </w:r>
                         <w:r>
                           <w:rPr>
+                            <w:rStyle w:val="Hyperlink"/>
                             <w:rFonts w:ascii="Raleway Light" w:hAnsi="Raleway Light"/>
-                            <w:color w:val="0070C0"/>
                             <w:w w:val="128"/>
                             <w:sz w:val="20"/>
                             <w:szCs w:val="20"/>
-                            <w:u w:val="single" w:color="0000FF"/>
                           </w:rPr>
                           <w:t>o</w:t>
                         </w:r>
@@ -9426,7 +9354,7 @@
           </mc:Choice>
           <mc:Fallback>
             <w:pict>
-              <v:rect w14:anchorId="7B272B83" id="port-" o:spid="_x0000_s1026" style="position:absolute;margin-left:241.85pt;margin-top:732.6pt;width:289.1pt;height:.75pt;z-index:251937792;visibility:visible;mso-wrap-style:square;mso-width-percent:0;mso-height-percent:0;mso-wrap-distance-left:9pt;mso-wrap-distance-top:0;mso-wrap-distance-right:9pt;mso-wrap-distance-bottom:0;mso-position-horizontal:absolute;mso-position-horizontal-relative:text;mso-position-vertical:absolute;mso-position-vertical-relative:text;mso-width-percent:0;mso-height-percent:0;mso-width-relative:margin;mso-height-relative:margin;v-text-anchor:top" o:gfxdata="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" fillcolor="#aeb0b2" stroked="f"/>
+              <v:rect w14:anchorId="3FF51ABC" id="port-" o:spid="_x0000_s1026" style="position:absolute;margin-left:241.85pt;margin-top:732.6pt;width:289.1pt;height:.75pt;z-index:251937792;visibility:visible;mso-wrap-style:square;mso-width-percent:0;mso-height-percent:0;mso-wrap-distance-left:9pt;mso-wrap-distance-top:0;mso-wrap-distance-right:9pt;mso-wrap-distance-bottom:0;mso-position-horizontal:absolute;mso-position-horizontal-relative:text;mso-position-vertical:absolute;mso-position-vertical-relative:text;mso-width-percent:0;mso-height-percent:0;mso-width-relative:margin;mso-height-relative:margin;v-text-anchor:top" o:gfxdata="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" fillcolor="#aeb0b2" stroked="f"/>
             </w:pict>
           </mc:Fallback>
         </mc:AlternateContent>
@@ -21543,7 +21471,7 @@
             <v:path o:extrusionok="f" gradientshapeok="t" o:connecttype="rect"/>
             <o:lock v:ext="edit" aspectratio="t"/>
           </v:shapetype>
-          <v:shape id="_x0000_i1025" type="#_x0000_t75" style="width:46pt;height:10pt">
+          <v:shape id="_x0000_i1025" type="#_x0000_t75" style="width:45.75pt;height:9.75pt">
             <v:imagedata r:id="rId20" o:title="Untitled-1-Recovered"/>
           </v:shape>
         </w:pict>

</xml_diff>

<commit_message>
update website in CV
</commit_message>
<xml_diff>
--- a/Selvana Naguib UI-UX.docx
+++ b/Selvana Naguib UI-UX.docx
@@ -6,6 +6,423 @@
       <w:pPr>
         <w:spacing w:after="200" w:line="276" w:lineRule="auto"/>
       </w:pPr>
+      <w:r>
+        <w:rPr>
+          <w:noProof/>
+          <w:lang w:eastAsia="en-US"/>
+        </w:rPr>
+        <mc:AlternateContent>
+          <mc:Choice Requires="wps">
+            <w:drawing>
+              <wp:anchor distT="0" distB="0" distL="114300" distR="114300" simplePos="0" relativeHeight="251600896" behindDoc="0" locked="0" layoutInCell="1" allowOverlap="1" wp14:anchorId="6E73F99C" wp14:editId="702383C8">
+                <wp:simplePos x="0" y="0"/>
+                <wp:positionH relativeFrom="column">
+                  <wp:posOffset>-360045</wp:posOffset>
+                </wp:positionH>
+                <wp:positionV relativeFrom="paragraph">
+                  <wp:posOffset>4421505</wp:posOffset>
+                </wp:positionV>
+                <wp:extent cx="3145155" cy="472440"/>
+                <wp:effectExtent l="0" t="0" r="0" b="0"/>
+                <wp:wrapThrough wrapText="bothSides">
+                  <wp:wrapPolygon edited="0">
+                    <wp:start x="0" y="0"/>
+                    <wp:lineTo x="0" y="21600"/>
+                    <wp:lineTo x="21600" y="21600"/>
+                    <wp:lineTo x="21600" y="0"/>
+                  </wp:wrapPolygon>
+                </wp:wrapThrough>
+                <wp:docPr id="398866351" name="TextBox 46"/>
+                <wp:cNvGraphicFramePr/>
+                <a:graphic xmlns:a="http://schemas.openxmlformats.org/drawingml/2006/main">
+                  <a:graphicData uri="http://schemas.microsoft.com/office/word/2010/wordprocessingShape">
+                    <wps:wsp>
+                      <wps:cNvSpPr txBox="1"/>
+                      <wps:spPr>
+                        <a:xfrm>
+                          <a:off x="0" y="0"/>
+                          <a:ext cx="3145155" cy="472440"/>
+                        </a:xfrm>
+                        <a:prstGeom prst="rect">
+                          <a:avLst/>
+                        </a:prstGeom>
+                        <a:noFill/>
+                      </wps:spPr>
+                      <wps:txbx>
+                        <w:txbxContent>
+                          <w:p>
+                            <w:pPr>
+                              <w:pStyle w:val="NormalWeb"/>
+                              <w:spacing w:before="0" w:beforeAutospacing="0" w:after="0" w:afterAutospacing="0" w:line="280" w:lineRule="exact"/>
+                              <w:jc w:val="center"/>
+                              <w:rPr>
+                                <w:rFonts w:ascii="Raleway Light" w:hAnsi="Raleway Light" w:cstheme="minorBidi"/>
+                                <w:color w:val="FFFFFF" w:themeColor="background1"/>
+                                <w:spacing w:val="12"/>
+                                <w:kern w:val="24"/>
+                              </w:rPr>
+                            </w:pPr>
+                            <w:r>
+                              <w:rPr>
+                                <w:rFonts w:ascii="Raleway Light" w:hAnsi="Raleway Light" w:cstheme="minorBidi"/>
+                                <w:color w:val="FFFFFF" w:themeColor="background1"/>
+                                <w:spacing w:val="12"/>
+                                <w:kern w:val="24"/>
+                              </w:rPr>
+                              <w:t xml:space="preserve">Email Address: </w:t>
+                            </w:r>
+                          </w:p>
+                          <w:p>
+                            <w:pPr>
+                              <w:pStyle w:val="NormalWeb"/>
+                              <w:spacing w:before="0" w:beforeAutospacing="0" w:after="0" w:afterAutospacing="0" w:line="280" w:lineRule="exact"/>
+                              <w:jc w:val="center"/>
+                              <w:rPr>
+                                <w:rStyle w:val="Hyperlink"/>
+                                <w:color w:val="8EAADB" w:themeColor="accent5" w:themeTint="99"/>
+                              </w:rPr>
+                            </w:pPr>
+                            <w:hyperlink r:id="rId8" w:history="1">
+                              <w:r>
+                                <w:rPr>
+                                  <w:rStyle w:val="Hyperlink"/>
+                                  <w:rFonts w:ascii="Raleway Light" w:hAnsi="Raleway Light" w:cstheme="minorBidi"/>
+                                  <w:color w:val="8EAADB" w:themeColor="accent5" w:themeTint="99"/>
+                                  <w:spacing w:val="12"/>
+                                  <w:kern w:val="24"/>
+                                </w:rPr>
+                                <w:t>selvana.naguib4@gmail.com</w:t>
+                              </w:r>
+                            </w:hyperlink>
+                          </w:p>
+                          <w:p>
+                            <w:pPr>
+                              <w:pStyle w:val="NormalWeb"/>
+                              <w:spacing w:before="0" w:beforeAutospacing="0" w:after="0" w:afterAutospacing="0" w:line="280" w:lineRule="exact"/>
+                              <w:jc w:val="center"/>
+                              <w:rPr>
+                                <w:rStyle w:val="Hyperlink"/>
+                                <w:color w:val="8EAADB" w:themeColor="accent5" w:themeTint="99"/>
+                              </w:rPr>
+                            </w:pPr>
+                          </w:p>
+                          <w:p>
+                            <w:pPr>
+                              <w:pStyle w:val="NormalWeb"/>
+                              <w:spacing w:before="0" w:beforeAutospacing="0" w:after="0" w:afterAutospacing="0" w:line="280" w:lineRule="exact"/>
+                              <w:jc w:val="center"/>
+                            </w:pPr>
+                          </w:p>
+                        </w:txbxContent>
+                      </wps:txbx>
+                      <wps:bodyPr wrap="square" rtlCol="0">
+                        <a:noAutofit/>
+                      </wps:bodyPr>
+                    </wps:wsp>
+                  </a:graphicData>
+                </a:graphic>
+                <wp14:sizeRelH relativeFrom="margin">
+                  <wp14:pctWidth>0</wp14:pctWidth>
+                </wp14:sizeRelH>
+              </wp:anchor>
+            </w:drawing>
+          </mc:Choice>
+          <mc:Fallback>
+            <w:pict>
+              <v:shapetype w14:anchorId="6E73F99C" id="_x0000_t202" coordsize="21600,21600" o:spt="202" path="m,l,21600r21600,l21600,xe">
+                <v:stroke joinstyle="miter"/>
+                <v:path gradientshapeok="t" o:connecttype="rect"/>
+              </v:shapetype>
+              <v:shape id="TextBox 46" o:spid="_x0000_s1026" type="#_x0000_t202" style="position:absolute;margin-left:-28.35pt;margin-top:348.15pt;width:247.65pt;height:37.2pt;z-index:251600896;visibility:visible;mso-wrap-style:square;mso-width-percent:0;mso-wrap-distance-left:9pt;mso-wrap-distance-top:0;mso-wrap-distance-right:9pt;mso-wrap-distance-bottom:0;mso-position-horizontal:absolute;mso-position-horizontal-relative:text;mso-position-vertical:absolute;mso-position-vertical-relative:text;mso-width-percent:0;mso-width-relative:margin;v-text-anchor:top" o:gfxdata="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" filled="f" stroked="f">
+                <v:textbox>
+                  <w:txbxContent>
+                    <w:p>
+                      <w:pPr>
+                        <w:pStyle w:val="NormalWeb"/>
+                        <w:spacing w:before="0" w:beforeAutospacing="0" w:after="0" w:afterAutospacing="0" w:line="280" w:lineRule="exact"/>
+                        <w:jc w:val="center"/>
+                        <w:rPr>
+                          <w:rFonts w:ascii="Raleway Light" w:hAnsi="Raleway Light" w:cstheme="minorBidi"/>
+                          <w:color w:val="FFFFFF" w:themeColor="background1"/>
+                          <w:spacing w:val="12"/>
+                          <w:kern w:val="24"/>
+                        </w:rPr>
+                      </w:pPr>
+                      <w:r>
+                        <w:rPr>
+                          <w:rFonts w:ascii="Raleway Light" w:hAnsi="Raleway Light" w:cstheme="minorBidi"/>
+                          <w:color w:val="FFFFFF" w:themeColor="background1"/>
+                          <w:spacing w:val="12"/>
+                          <w:kern w:val="24"/>
+                        </w:rPr>
+                        <w:t xml:space="preserve">Email Address: </w:t>
+                      </w:r>
+                    </w:p>
+                    <w:p>
+                      <w:pPr>
+                        <w:pStyle w:val="NormalWeb"/>
+                        <w:spacing w:before="0" w:beforeAutospacing="0" w:after="0" w:afterAutospacing="0" w:line="280" w:lineRule="exact"/>
+                        <w:jc w:val="center"/>
+                        <w:rPr>
+                          <w:rStyle w:val="Hyperlink"/>
+                          <w:color w:val="8EAADB" w:themeColor="accent5" w:themeTint="99"/>
+                        </w:rPr>
+                      </w:pPr>
+                      <w:hyperlink r:id="rId9" w:history="1">
+                        <w:r>
+                          <w:rPr>
+                            <w:rStyle w:val="Hyperlink"/>
+                            <w:rFonts w:ascii="Raleway Light" w:hAnsi="Raleway Light" w:cstheme="minorBidi"/>
+                            <w:color w:val="8EAADB" w:themeColor="accent5" w:themeTint="99"/>
+                            <w:spacing w:val="12"/>
+                            <w:kern w:val="24"/>
+                          </w:rPr>
+                          <w:t>selvana.naguib4@gmail.com</w:t>
+                        </w:r>
+                      </w:hyperlink>
+                    </w:p>
+                    <w:p>
+                      <w:pPr>
+                        <w:pStyle w:val="NormalWeb"/>
+                        <w:spacing w:before="0" w:beforeAutospacing="0" w:after="0" w:afterAutospacing="0" w:line="280" w:lineRule="exact"/>
+                        <w:jc w:val="center"/>
+                        <w:rPr>
+                          <w:rStyle w:val="Hyperlink"/>
+                          <w:color w:val="8EAADB" w:themeColor="accent5" w:themeTint="99"/>
+                        </w:rPr>
+                      </w:pPr>
+                    </w:p>
+                    <w:p>
+                      <w:pPr>
+                        <w:pStyle w:val="NormalWeb"/>
+                        <w:spacing w:before="0" w:beforeAutospacing="0" w:after="0" w:afterAutospacing="0" w:line="280" w:lineRule="exact"/>
+                        <w:jc w:val="center"/>
+                      </w:pPr>
+                    </w:p>
+                  </w:txbxContent>
+                </v:textbox>
+                <w10:wrap type="through"/>
+              </v:shape>
+            </w:pict>
+          </mc:Fallback>
+        </mc:AlternateContent>
+      </w:r>
+      <w:r>
+        <w:rPr>
+          <w:noProof/>
+          <w:lang w:eastAsia="en-US"/>
+        </w:rPr>
+        <mc:AlternateContent>
+          <mc:Choice Requires="wps">
+            <w:drawing>
+              <wp:anchor distT="0" distB="0" distL="114300" distR="114300" simplePos="0" relativeHeight="251659264" behindDoc="0" locked="0" layoutInCell="1" allowOverlap="1" wp14:anchorId="5663A3A7" wp14:editId="2AC6E42F">
+                <wp:simplePos x="0" y="0"/>
+                <wp:positionH relativeFrom="margin">
+                  <wp:posOffset>-312419</wp:posOffset>
+                </wp:positionH>
+                <wp:positionV relativeFrom="paragraph">
+                  <wp:posOffset>4907280</wp:posOffset>
+                </wp:positionV>
+                <wp:extent cx="2981960" cy="472440"/>
+                <wp:effectExtent l="0" t="0" r="0" b="0"/>
+                <wp:wrapNone/>
+                <wp:docPr id="33" name="TextBox 46"/>
+                <wp:cNvGraphicFramePr/>
+                <a:graphic xmlns:a="http://schemas.openxmlformats.org/drawingml/2006/main">
+                  <a:graphicData uri="http://schemas.microsoft.com/office/word/2010/wordprocessingShape">
+                    <wps:wsp>
+                      <wps:cNvSpPr txBox="1"/>
+                      <wps:spPr>
+                        <a:xfrm>
+                          <a:off x="0" y="0"/>
+                          <a:ext cx="2981960" cy="472440"/>
+                        </a:xfrm>
+                        <a:prstGeom prst="rect">
+                          <a:avLst/>
+                        </a:prstGeom>
+                        <a:noFill/>
+                      </wps:spPr>
+                      <wps:txbx>
+                        <w:txbxContent>
+                          <w:p>
+                            <w:pPr>
+                              <w:pStyle w:val="NormalWeb"/>
+                              <w:spacing w:before="0" w:beforeAutospacing="0" w:after="0" w:afterAutospacing="0" w:line="280" w:lineRule="exact"/>
+                              <w:jc w:val="center"/>
+                              <w:rPr>
+                                <w:rFonts w:ascii="Raleway Light" w:hAnsi="Raleway Light" w:cstheme="minorBidi"/>
+                                <w:color w:val="FFFFFF" w:themeColor="background1"/>
+                                <w:spacing w:val="12"/>
+                                <w:kern w:val="24"/>
+                              </w:rPr>
+                            </w:pPr>
+                            <w:r>
+                              <w:rPr>
+                                <w:rFonts w:ascii="Raleway Light" w:hAnsi="Raleway Light" w:cstheme="minorBidi"/>
+                                <w:color w:val="FFFFFF" w:themeColor="background1"/>
+                                <w:spacing w:val="12"/>
+                                <w:kern w:val="24"/>
+                              </w:rPr>
+                              <w:t>Website:</w:t>
+                            </w:r>
+                          </w:p>
+                          <w:p>
+                            <w:pPr>
+                              <w:pStyle w:val="NormalWeb"/>
+                              <w:spacing w:before="0" w:beforeAutospacing="0" w:after="0" w:afterAutospacing="0" w:line="280" w:lineRule="exact"/>
+                              <w:jc w:val="center"/>
+                              <w:rPr>
+                                <w:rStyle w:val="Hyperlink"/>
+                                <w:rFonts w:ascii="Raleway Light" w:hAnsi="Raleway Light" w:cstheme="minorBidi"/>
+                                <w:color w:val="8EAADB" w:themeColor="accent5" w:themeTint="99"/>
+                                <w:spacing w:val="12"/>
+                                <w:kern w:val="24"/>
+                              </w:rPr>
+                            </w:pPr>
+                            <w:hyperlink r:id="rId10" w:history="1">
+                              <w:r>
+                                <w:rPr>
+                                  <w:rStyle w:val="Hyperlink"/>
+                                  <w:rFonts w:ascii="Raleway Light" w:hAnsi="Raleway Light" w:cstheme="minorBidi"/>
+                                  <w:color w:val="8EAADB" w:themeColor="accent5" w:themeTint="99"/>
+                                  <w:spacing w:val="12"/>
+                                  <w:kern w:val="24"/>
+                                </w:rPr>
+                                <w:t>https://www.selvana-naguib.com</w:t>
+                              </w:r>
+                            </w:hyperlink>
+                          </w:p>
+                          <w:p>
+                            <w:pPr>
+                              <w:pStyle w:val="NormalWeb"/>
+                              <w:spacing w:before="0" w:beforeAutospacing="0" w:after="0" w:afterAutospacing="0" w:line="280" w:lineRule="exact"/>
+                              <w:jc w:val="center"/>
+                              <w:rPr>
+                                <w:rStyle w:val="Hyperlink"/>
+                                <w:rFonts w:ascii="Raleway Light" w:hAnsi="Raleway Light" w:cstheme="minorBidi"/>
+                                <w:color w:val="8EAADB" w:themeColor="accent5" w:themeTint="99"/>
+                                <w:spacing w:val="12"/>
+                                <w:kern w:val="24"/>
+                              </w:rPr>
+                            </w:pPr>
+                          </w:p>
+                          <w:p>
+                            <w:pPr>
+                              <w:pStyle w:val="NormalWeb"/>
+                              <w:spacing w:before="0" w:beforeAutospacing="0" w:after="0" w:afterAutospacing="0" w:line="280" w:lineRule="exact"/>
+                              <w:jc w:val="center"/>
+                              <w:rPr>
+                                <w:rStyle w:val="Hyperlink"/>
+                                <w:rFonts w:ascii="Raleway Light" w:hAnsi="Raleway Light" w:cstheme="minorBidi"/>
+                                <w:color w:val="8EAADB" w:themeColor="accent5" w:themeTint="99"/>
+                                <w:spacing w:val="12"/>
+                                <w:kern w:val="24"/>
+                              </w:rPr>
+                            </w:pPr>
+                          </w:p>
+                        </w:txbxContent>
+                      </wps:txbx>
+                      <wps:bodyPr wrap="square" rtlCol="0">
+                        <a:noAutofit/>
+                      </wps:bodyPr>
+                    </wps:wsp>
+                  </a:graphicData>
+                </a:graphic>
+                <wp14:sizeRelH relativeFrom="margin">
+                  <wp14:pctWidth>0</wp14:pctWidth>
+                </wp14:sizeRelH>
+              </wp:anchor>
+            </w:drawing>
+          </mc:Choice>
+          <mc:Fallback>
+            <w:pict>
+              <v:shape w14:anchorId="5663A3A7" id="_x0000_s1027" type="#_x0000_t202" style="position:absolute;margin-left:-24.6pt;margin-top:386.4pt;width:234.8pt;height:37.2pt;z-index:251659264;visibility:visible;mso-wrap-style:square;mso-width-percent:0;mso-wrap-distance-left:9pt;mso-wrap-distance-top:0;mso-wrap-distance-right:9pt;mso-wrap-distance-bottom:0;mso-position-horizontal:absolute;mso-position-horizontal-relative:margin;mso-position-vertical:absolute;mso-position-vertical-relative:text;mso-width-percent:0;mso-width-relative:margin;v-text-anchor:top" o:gfxdata="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" filled="f" stroked="f">
+                <v:textbox>
+                  <w:txbxContent>
+                    <w:p>
+                      <w:pPr>
+                        <w:pStyle w:val="NormalWeb"/>
+                        <w:spacing w:before="0" w:beforeAutospacing="0" w:after="0" w:afterAutospacing="0" w:line="280" w:lineRule="exact"/>
+                        <w:jc w:val="center"/>
+                        <w:rPr>
+                          <w:rFonts w:ascii="Raleway Light" w:hAnsi="Raleway Light" w:cstheme="minorBidi"/>
+                          <w:color w:val="FFFFFF" w:themeColor="background1"/>
+                          <w:spacing w:val="12"/>
+                          <w:kern w:val="24"/>
+                        </w:rPr>
+                      </w:pPr>
+                      <w:r>
+                        <w:rPr>
+                          <w:rFonts w:ascii="Raleway Light" w:hAnsi="Raleway Light" w:cstheme="minorBidi"/>
+                          <w:color w:val="FFFFFF" w:themeColor="background1"/>
+                          <w:spacing w:val="12"/>
+                          <w:kern w:val="24"/>
+                        </w:rPr>
+                        <w:t>Website:</w:t>
+                      </w:r>
+                    </w:p>
+                    <w:p>
+                      <w:pPr>
+                        <w:pStyle w:val="NormalWeb"/>
+                        <w:spacing w:before="0" w:beforeAutospacing="0" w:after="0" w:afterAutospacing="0" w:line="280" w:lineRule="exact"/>
+                        <w:jc w:val="center"/>
+                        <w:rPr>
+                          <w:rStyle w:val="Hyperlink"/>
+                          <w:rFonts w:ascii="Raleway Light" w:hAnsi="Raleway Light" w:cstheme="minorBidi"/>
+                          <w:color w:val="8EAADB" w:themeColor="accent5" w:themeTint="99"/>
+                          <w:spacing w:val="12"/>
+                          <w:kern w:val="24"/>
+                        </w:rPr>
+                      </w:pPr>
+                      <w:hyperlink r:id="rId11" w:history="1">
+                        <w:r>
+                          <w:rPr>
+                            <w:rStyle w:val="Hyperlink"/>
+                            <w:rFonts w:ascii="Raleway Light" w:hAnsi="Raleway Light" w:cstheme="minorBidi"/>
+                            <w:color w:val="8EAADB" w:themeColor="accent5" w:themeTint="99"/>
+                            <w:spacing w:val="12"/>
+                            <w:kern w:val="24"/>
+                          </w:rPr>
+                          <w:t>https://www.selvana-naguib.com</w:t>
+                        </w:r>
+                      </w:hyperlink>
+                    </w:p>
+                    <w:p>
+                      <w:pPr>
+                        <w:pStyle w:val="NormalWeb"/>
+                        <w:spacing w:before="0" w:beforeAutospacing="0" w:after="0" w:afterAutospacing="0" w:line="280" w:lineRule="exact"/>
+                        <w:jc w:val="center"/>
+                        <w:rPr>
+                          <w:rStyle w:val="Hyperlink"/>
+                          <w:rFonts w:ascii="Raleway Light" w:hAnsi="Raleway Light" w:cstheme="minorBidi"/>
+                          <w:color w:val="8EAADB" w:themeColor="accent5" w:themeTint="99"/>
+                          <w:spacing w:val="12"/>
+                          <w:kern w:val="24"/>
+                        </w:rPr>
+                      </w:pPr>
+                    </w:p>
+                    <w:p>
+                      <w:pPr>
+                        <w:pStyle w:val="NormalWeb"/>
+                        <w:spacing w:before="0" w:beforeAutospacing="0" w:after="0" w:afterAutospacing="0" w:line="280" w:lineRule="exact"/>
+                        <w:jc w:val="center"/>
+                        <w:rPr>
+                          <w:rStyle w:val="Hyperlink"/>
+                          <w:rFonts w:ascii="Raleway Light" w:hAnsi="Raleway Light" w:cstheme="minorBidi"/>
+                          <w:color w:val="8EAADB" w:themeColor="accent5" w:themeTint="99"/>
+                          <w:spacing w:val="12"/>
+                          <w:kern w:val="24"/>
+                        </w:rPr>
+                      </w:pPr>
+                    </w:p>
+                  </w:txbxContent>
+                </v:textbox>
+                <w10:wrap anchorx="margin"/>
+              </v:shape>
+            </w:pict>
+          </mc:Fallback>
+        </mc:AlternateContent>
+      </w:r>
       <w:r>
         <w:rPr>
           <w:noProof/>
@@ -345,11 +762,7 @@
           </mc:Choice>
           <mc:Fallback>
             <w:pict>
-              <v:shapetype w14:anchorId="24935398" id="_x0000_t202" coordsize="21600,21600" o:spt="202" path="m,l,21600r21600,l21600,xe">
-                <v:stroke joinstyle="miter"/>
-                <v:path gradientshapeok="t" o:connecttype="rect"/>
-              </v:shapetype>
-              <v:shape id="res text" o:spid="_x0000_s1026" type="#_x0000_t202" style="position:absolute;margin-left:260.95pt;margin-top:377.9pt;width:323.25pt;height:290pt;z-index:251957289;visibility:visible;mso-wrap-style:square;mso-width-percent:0;mso-height-percent:0;mso-wrap-distance-left:9pt;mso-wrap-distance-top:36pt;mso-wrap-distance-right:9pt;mso-wrap-distance-bottom:36pt;mso-position-horizontal:absolute;mso-position-horizontal-relative:page;mso-position-vertical:absolute;mso-position-vertical-relative:text;mso-width-percent:0;mso-height-percent:0;mso-width-relative:margin;mso-height-relative:margin;v-text-anchor:top" o:gfxdata="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" filled="f" stroked="f">
+              <v:shape w14:anchorId="24935398" id="res text" o:spid="_x0000_s1028" type="#_x0000_t202" style="position:absolute;margin-left:260.95pt;margin-top:377.9pt;width:323.25pt;height:290pt;z-index:251957289;visibility:visible;mso-wrap-style:square;mso-width-percent:0;mso-height-percent:0;mso-wrap-distance-left:9pt;mso-wrap-distance-top:36pt;mso-wrap-distance-right:9pt;mso-wrap-distance-bottom:36pt;mso-position-horizontal:absolute;mso-position-horizontal-relative:page;mso-position-vertical:absolute;mso-position-vertical-relative:text;mso-width-percent:0;mso-height-percent:0;mso-width-relative:margin;mso-height-relative:margin;v-text-anchor:top" o:gfxdata="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" filled="f" stroked="f">
                 <v:textbox>
                   <w:txbxContent>
                     <w:p>
@@ -937,7 +1350,7 @@
           </mc:Choice>
           <mc:Fallback>
             <w:pict>
-              <v:shape w14:anchorId="615CBB4C" id="CIS" o:spid="_x0000_s1027" type="#_x0000_t202" style="position:absolute;margin-left:232.4pt;margin-top:1in;width:331.9pt;height:21.15pt;z-index:251965567;visibility:visible;mso-wrap-style:square;mso-wrap-distance-left:9pt;mso-wrap-distance-top:0;mso-wrap-distance-right:9pt;mso-wrap-distance-bottom:0;mso-position-horizontal:absolute;mso-position-horizontal-relative:text;mso-position-vertical:absolute;mso-position-vertical-relative:text;v-text-anchor:top" o:gfxdata="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" filled="f" stroked="f">
+              <v:shape w14:anchorId="615CBB4C" id="CIS" o:spid="_x0000_s1029" type="#_x0000_t202" style="position:absolute;margin-left:232.4pt;margin-top:1in;width:331.9pt;height:21.15pt;z-index:251965567;visibility:visible;mso-wrap-style:square;mso-wrap-distance-left:9pt;mso-wrap-distance-top:0;mso-wrap-distance-right:9pt;mso-wrap-distance-bottom:0;mso-position-horizontal:absolute;mso-position-horizontal-relative:text;mso-position-vertical:absolute;mso-position-vertical-relative:text;v-text-anchor:top" o:gfxdata="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" filled="f" stroked="f">
                 <v:textbox style="mso-fit-shape-to-text:t">
                   <w:txbxContent>
                     <w:p>
@@ -1098,7 +1511,7 @@
           </mc:Choice>
           <mc:Fallback>
             <w:pict>
-              <v:shape w14:anchorId="6E0BAE64" id="Bachelor" o:spid="_x0000_s1028" type="#_x0000_t202" style="position:absolute;margin-left:232.05pt;margin-top:49.5pt;width:202.35pt;height:31.8pt;z-index:251965695;visibility:visible;mso-wrap-style:square;mso-wrap-distance-left:9pt;mso-wrap-distance-top:0;mso-wrap-distance-right:9pt;mso-wrap-distance-bottom:0;mso-position-horizontal:absolute;mso-position-horizontal-relative:text;mso-position-vertical:absolute;mso-position-vertical-relative:text;v-text-anchor:top" o:gfxdata="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" filled="f" stroked="f">
+              <v:shape w14:anchorId="6E0BAE64" id="Bachelor" o:spid="_x0000_s1030" type="#_x0000_t202" style="position:absolute;margin-left:232.05pt;margin-top:49.5pt;width:202.35pt;height:31.8pt;z-index:251965695;visibility:visible;mso-wrap-style:square;mso-wrap-distance-left:9pt;mso-wrap-distance-top:0;mso-wrap-distance-right:9pt;mso-wrap-distance-bottom:0;mso-position-horizontal:absolute;mso-position-horizontal-relative:text;mso-position-vertical:absolute;mso-position-vertical-relative:text;v-text-anchor:top" o:gfxdata="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" filled="f" stroked="f">
                 <v:textbox style="mso-fit-shape-to-text:t">
                   <w:txbxContent>
                     <w:p>
@@ -1214,7 +1627,7 @@
           </mc:Choice>
           <mc:Fallback>
             <w:pict>
-              <v:shape w14:anchorId="55C757E3" id="Responsibility" o:spid="_x0000_s1029" type="#_x0000_t202" style="position:absolute;margin-left:232.2pt;margin-top:353.9pt;width:175.7pt;height:25.95pt;z-index:251957416;visibility:visible;mso-wrap-style:square;mso-width-percent:0;mso-wrap-distance-left:9pt;mso-wrap-distance-top:0;mso-wrap-distance-right:9pt;mso-wrap-distance-bottom:0;mso-position-horizontal:absolute;mso-position-horizontal-relative:text;mso-position-vertical:absolute;mso-position-vertical-relative:text;mso-width-percent:0;mso-width-relative:margin;v-text-anchor:top" o:gfxdata="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" filled="f" stroked="f">
+              <v:shape w14:anchorId="55C757E3" id="Responsibility" o:spid="_x0000_s1031" type="#_x0000_t202" style="position:absolute;margin-left:232.2pt;margin-top:353.9pt;width:175.7pt;height:25.95pt;z-index:251957416;visibility:visible;mso-wrap-style:square;mso-width-percent:0;mso-wrap-distance-left:9pt;mso-wrap-distance-top:0;mso-wrap-distance-right:9pt;mso-wrap-distance-bottom:0;mso-position-horizontal:absolute;mso-position-horizontal-relative:text;mso-position-vertical:absolute;mso-position-vertical-relative:text;mso-width-percent:0;mso-width-relative:margin;v-text-anchor:top" o:gfxdata="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" filled="f" stroked="f">
                 <v:textbox style="mso-fit-shape-to-text:t">
                   <w:txbxContent>
                     <w:p>
@@ -1320,7 +1733,7 @@
           </mc:Choice>
           <mc:Fallback>
             <w:pict>
-              <v:shape w14:anchorId="4C611A39" id="School" o:spid="_x0000_s1030" type="#_x0000_t202" style="position:absolute;margin-left:232.25pt;margin-top:96.9pt;width:202.35pt;height:31.8pt;z-index:251965534;visibility:visible;mso-wrap-style:square;mso-wrap-distance-left:9pt;mso-wrap-distance-top:0;mso-wrap-distance-right:9pt;mso-wrap-distance-bottom:0;mso-position-horizontal:absolute;mso-position-horizontal-relative:text;mso-position-vertical:absolute;mso-position-vertical-relative:text;v-text-anchor:top" o:gfxdata="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" filled="f" stroked="f">
+              <v:shape w14:anchorId="4C611A39" id="School" o:spid="_x0000_s1032" type="#_x0000_t202" style="position:absolute;margin-left:232.25pt;margin-top:96.9pt;width:202.35pt;height:31.8pt;z-index:251965534;visibility:visible;mso-wrap-style:square;mso-wrap-distance-left:9pt;mso-wrap-distance-top:0;mso-wrap-distance-right:9pt;mso-wrap-distance-bottom:0;mso-position-horizontal:absolute;mso-position-horizontal-relative:text;mso-position-vertical:absolute;mso-position-vertical-relative:text;v-text-anchor:top" o:gfxdata="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" filled="f" stroked="f">
                 <v:textbox style="mso-fit-shape-to-text:t">
                   <w:txbxContent>
                     <w:p>
@@ -1437,7 +1850,7 @@
           </mc:Choice>
           <mc:Fallback>
             <w:pict>
-              <v:shape w14:anchorId="36A778EB" id="Experience" o:spid="_x0000_s1031" type="#_x0000_t202" style="position:absolute;margin-left:232.45pt;margin-top:149.55pt;width:176.7pt;height:39.75pt;z-index:251958911;visibility:visible;mso-wrap-style:square;mso-wrap-distance-left:9pt;mso-wrap-distance-top:0;mso-wrap-distance-right:9pt;mso-wrap-distance-bottom:0;mso-position-horizontal:absolute;mso-position-horizontal-relative:text;mso-position-vertical:absolute;mso-position-vertical-relative:text;v-text-anchor:top" o:gfxdata="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" filled="f" stroked="f">
+              <v:shape w14:anchorId="36A778EB" id="Experience" o:spid="_x0000_s1033" type="#_x0000_t202" style="position:absolute;margin-left:232.45pt;margin-top:149.55pt;width:176.7pt;height:39.75pt;z-index:251958911;visibility:visible;mso-wrap-style:square;mso-wrap-distance-left:9pt;mso-wrap-distance-top:0;mso-wrap-distance-right:9pt;mso-wrap-distance-bottom:0;mso-position-horizontal:absolute;mso-position-horizontal-relative:text;mso-position-vertical:absolute;mso-position-vertical-relative:text;v-text-anchor:top" o:gfxdata="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" filled="f" stroked="f">
                 <v:textbox style="mso-fit-shape-to-text:t">
                   <w:txbxContent>
                     <w:p>
@@ -1704,7 +2117,7 @@
           </mc:Choice>
           <mc:Fallback>
             <w:pict>
-              <v:shape w14:anchorId="514E2D75" id="Education" o:spid="_x0000_s1032" type="#_x0000_t202" style="position:absolute;margin-left:232.4pt;margin-top:18pt;width:120.2pt;height:56.9pt;z-index:251966464;visibility:visible;mso-wrap-style:square;mso-wrap-distance-left:9pt;mso-wrap-distance-top:0;mso-wrap-distance-right:9pt;mso-wrap-distance-bottom:0;mso-position-horizontal:absolute;mso-position-horizontal-relative:text;mso-position-vertical:absolute;mso-position-vertical-relative:text;v-text-anchor:top" o:gfxdata="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" filled="f" stroked="f">
+              <v:shape w14:anchorId="514E2D75" id="Education" o:spid="_x0000_s1034" type="#_x0000_t202" style="position:absolute;margin-left:232.4pt;margin-top:18pt;width:120.2pt;height:56.9pt;z-index:251966464;visibility:visible;mso-wrap-style:square;mso-wrap-distance-left:9pt;mso-wrap-distance-top:0;mso-wrap-distance-right:9pt;mso-wrap-distance-bottom:0;mso-position-horizontal:absolute;mso-position-horizontal-relative:text;mso-position-vertical:absolute;mso-position-vertical-relative:text;v-text-anchor:top" o:gfxdata="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" filled="f" stroked="f">
                 <v:textbox style="mso-fit-shape-to-text:t">
                   <w:txbxContent>
                     <w:p>
@@ -2277,8 +2690,8 @@
           </mc:Choice>
           <mc:Fallback>
             <w:pict>
-              <v:group w14:anchorId="3FE0502E" id="Group 230" o:spid="_x0000_s1033" style="position:absolute;margin-left:232.2pt;margin-top:179.9pt;width:321.85pt;height:166.6pt;z-index:251957459" coordsize="40874,21158" o:gfxdata="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">
-                <v:shape id="_x0000_s1034" type="#_x0000_t202" style="position:absolute;top:4352;width:40874;height:3746;visibility:visible;mso-wrap-style:square;v-text-anchor:top" o:gfxdata="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" filled="f" stroked="f">
+              <v:group w14:anchorId="3FE0502E" id="Group 230" o:spid="_x0000_s1035" style="position:absolute;margin-left:232.2pt;margin-top:179.9pt;width:321.85pt;height:166.6pt;z-index:251957459" coordsize="40874,21158" o:gfxdata="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">
+                <v:shape id="_x0000_s1036" type="#_x0000_t202" style="position:absolute;top:4352;width:40874;height:3746;visibility:visible;mso-wrap-style:square;v-text-anchor:top" o:gfxdata="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" filled="f" stroked="f">
                   <v:textbox style="mso-fit-shape-to-text:t">
                     <w:txbxContent>
                       <w:p>
@@ -2362,7 +2775,7 @@
                     </w:txbxContent>
                   </v:textbox>
                 </v:shape>
-                <v:shape id="_x0000_s1035" type="#_x0000_t202" style="position:absolute;width:40874;height:3746;visibility:visible;mso-wrap-style:square;v-text-anchor:top" o:gfxdata="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" filled="f" stroked="f">
+                <v:shape id="_x0000_s1037" type="#_x0000_t202" style="position:absolute;width:40874;height:3746;visibility:visible;mso-wrap-style:square;v-text-anchor:top" o:gfxdata="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" filled="f" stroked="f">
                   <v:textbox style="mso-fit-shape-to-text:t">
                     <w:txbxContent>
                       <w:p>
@@ -2416,7 +2829,7 @@
                     </w:txbxContent>
                   </v:textbox>
                 </v:shape>
-                <v:shape id="_x0000_s1036" type="#_x0000_t202" style="position:absolute;top:8704;width:40874;height:3746;visibility:visible;mso-wrap-style:square;v-text-anchor:top" o:gfxdata="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" filled="f" stroked="f">
+                <v:shape id="_x0000_s1038" type="#_x0000_t202" style="position:absolute;top:8704;width:40874;height:3746;visibility:visible;mso-wrap-style:square;v-text-anchor:top" o:gfxdata="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" filled="f" stroked="f">
                   <v:textbox style="mso-fit-shape-to-text:t">
                     <w:txbxContent>
                       <w:p>
@@ -2459,7 +2872,7 @@
                     </w:txbxContent>
                   </v:textbox>
                 </v:shape>
-                <v:shape id="_x0000_s1037" type="#_x0000_t202" style="position:absolute;top:13058;width:37242;height:3747;visibility:visible;mso-wrap-style:square;v-text-anchor:top" o:gfxdata="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" filled="f" stroked="f">
+                <v:shape id="_x0000_s1039" type="#_x0000_t202" style="position:absolute;top:13058;width:37242;height:3747;visibility:visible;mso-wrap-style:square;v-text-anchor:top" o:gfxdata="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" filled="f" stroked="f">
                   <v:textbox style="mso-fit-shape-to-text:t">
                     <w:txbxContent>
                       <w:p>
@@ -2542,7 +2955,7 @@
                     </w:txbxContent>
                   </v:textbox>
                 </v:shape>
-                <v:shape id="_x0000_s1038" type="#_x0000_t202" style="position:absolute;top:17411;width:40874;height:3747;visibility:visible;mso-wrap-style:square;v-text-anchor:top" o:gfxdata="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" filled="f" stroked="f">
+                <v:shape id="_x0000_s1040" type="#_x0000_t202" style="position:absolute;top:17411;width:40874;height:3747;visibility:visible;mso-wrap-style:square;v-text-anchor:top" o:gfxdata="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" filled="f" stroked="f">
                   <v:textbox style="mso-fit-shape-to-text:t">
                     <w:txbxContent>
                       <w:p>
@@ -2700,7 +3113,7 @@
           </mc:Choice>
           <mc:Fallback>
             <w:pict>
-              <v:shape w14:anchorId="181E14B5" id="hafez" o:spid="_x0000_s1039" type="#_x0000_t202" style="position:absolute;margin-left:232.05pt;margin-top:119.1pt;width:306.35pt;height:21.2pt;z-index:251965518;visibility:visible;mso-wrap-style:square;mso-wrap-distance-left:9pt;mso-wrap-distance-top:0;mso-wrap-distance-right:9pt;mso-wrap-distance-bottom:0;mso-position-horizontal:absolute;mso-position-horizontal-relative:text;mso-position-vertical:absolute;mso-position-vertical-relative:text;v-text-anchor:top" o:gfxdata="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" filled="f" stroked="f">
+              <v:shape w14:anchorId="181E14B5" id="hafez" o:spid="_x0000_s1041" type="#_x0000_t202" style="position:absolute;margin-left:232.05pt;margin-top:119.1pt;width:306.35pt;height:21.2pt;z-index:251965518;visibility:visible;mso-wrap-style:square;mso-wrap-distance-left:9pt;mso-wrap-distance-top:0;mso-wrap-distance-right:9pt;mso-wrap-distance-bottom:0;mso-position-horizontal:absolute;mso-position-horizontal-relative:text;mso-position-vertical:absolute;mso-position-vertical-relative:text;v-text-anchor:top" o:gfxdata="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" filled="f" stroked="f">
                 <v:textbox style="mso-fit-shape-to-text:t">
                   <w:txbxContent>
                     <w:p>
@@ -3065,7 +3478,7 @@
           </mc:Choice>
           <mc:Fallback>
             <w:pict>
-              <v:shape w14:anchorId="5B8D3B5D" id="TextBox 45" o:spid="_x0000_s1040" type="#_x0000_t202" style="position:absolute;margin-left:43.2pt;margin-top:530.6pt;width:109.3pt;height:21.3pt;z-index:251599872;visibility:visible;mso-wrap-style:square;mso-wrap-distance-left:9pt;mso-wrap-distance-top:0;mso-wrap-distance-right:9pt;mso-wrap-distance-bottom:0;mso-position-horizontal:absolute;mso-position-horizontal-relative:text;mso-position-vertical:absolute;mso-position-vertical-relative:text;v-text-anchor:top" o:gfxdata="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" filled="f" stroked="f">
+              <v:shape w14:anchorId="5B8D3B5D" id="TextBox 45" o:spid="_x0000_s1042" type="#_x0000_t202" style="position:absolute;margin-left:43.2pt;margin-top:530.6pt;width:109.3pt;height:21.3pt;z-index:251599872;visibility:visible;mso-wrap-style:square;mso-wrap-distance-left:9pt;mso-wrap-distance-top:0;mso-wrap-distance-right:9pt;mso-wrap-distance-bottom:0;mso-position-horizontal:absolute;mso-position-horizontal-relative:text;mso-position-vertical:absolute;mso-position-vertical-relative:text;v-text-anchor:top" o:gfxdata="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" filled="f" stroked="f">
                 <v:textbox style="mso-fit-shape-to-text:t">
                   <w:txbxContent>
                     <w:p>
@@ -3420,7 +3833,7 @@
                           <a:avLst/>
                         </a:prstGeom>
                         <a:blipFill dpi="0" rotWithShape="1">
-                          <a:blip r:embed="rId8" cstate="print">
+                          <a:blip r:embed="rId12" cstate="print">
                             <a:extLst>
                               <a:ext uri="{28A0092B-C50C-407E-A947-70E740481C1C}">
                                 <a14:useLocalDpi xmlns:a14="http://schemas.microsoft.com/office/drawing/2010/main" val="0"/>
@@ -3450,7 +3863,7 @@
           <mc:Fallback>
             <w:pict>
               <v:oval w14:anchorId="0A730892" id="Oval 173" o:spid="_x0000_s1026" style="position:absolute;margin-left:37.25pt;margin-top:45.3pt;width:108.65pt;height:108.5pt;z-index:251594752;visibility:visible;mso-wrap-style:square;mso-wrap-distance-left:9pt;mso-wrap-distance-top:0;mso-wrap-distance-right:9pt;mso-wrap-distance-bottom:0;mso-position-horizontal:absolute;mso-position-horizontal-relative:text;mso-position-vertical:absolute;mso-position-vertical-relative:text;v-text-anchor:top" o:gfxdata="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" stroked="f">
-                <v:fill r:id="rId9" o:title="" recolor="t" rotate="t" type="frame"/>
+                <v:fill r:id="rId13" o:title="" recolor="t" rotate="t" type="frame"/>
                 <w10:wrap type="through"/>
               </v:oval>
             </w:pict>
@@ -3548,7 +3961,7 @@
           </mc:Choice>
           <mc:Fallback>
             <w:pict>
-              <v:shape w14:anchorId="3986D6DD" id="TextBox 37" o:spid="_x0000_s1041" type="#_x0000_t202" style="position:absolute;margin-left:12.45pt;margin-top:180.55pt;width:162.4pt;height:63.2pt;z-index:251595776;visibility:visible;mso-wrap-style:square;mso-wrap-distance-left:9pt;mso-wrap-distance-top:0;mso-wrap-distance-right:9pt;mso-wrap-distance-bottom:0;mso-position-horizontal:absolute;mso-position-horizontal-relative:text;mso-position-vertical:absolute;mso-position-vertical-relative:text;v-text-anchor:top" o:gfxdata="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" filled="f" stroked="f">
+              <v:shape w14:anchorId="3986D6DD" id="TextBox 37" o:spid="_x0000_s1043" type="#_x0000_t202" style="position:absolute;margin-left:12.45pt;margin-top:180.55pt;width:162.4pt;height:63.2pt;z-index:251595776;visibility:visible;mso-wrap-style:square;mso-wrap-distance-left:9pt;mso-wrap-distance-top:0;mso-wrap-distance-right:9pt;mso-wrap-distance-bottom:0;mso-position-horizontal:absolute;mso-position-horizontal-relative:text;mso-position-vertical:absolute;mso-position-vertical-relative:text;v-text-anchor:top" o:gfxdata="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" filled="f" stroked="f">
                 <v:textbox style="mso-fit-shape-to-text:t">
                   <w:txbxContent>
                     <w:p>
@@ -3671,7 +4084,7 @@
           </mc:Choice>
           <mc:Fallback>
             <w:pict>
-              <v:shape w14:anchorId="6390E765" id="TextBox 40" o:spid="_x0000_s1042" type="#_x0000_t202" style="position:absolute;margin-left:39.15pt;margin-top:252.6pt;width:112.7pt;height:22.1pt;z-index:251596800;visibility:visible;mso-wrap-style:square;mso-wrap-distance-left:9pt;mso-wrap-distance-top:0;mso-wrap-distance-right:9pt;mso-wrap-distance-bottom:0;mso-position-horizontal:absolute;mso-position-horizontal-relative:text;mso-position-vertical:absolute;mso-position-vertical-relative:text;v-text-anchor:top" o:gfxdata="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" filled="f" stroked="f">
+              <v:shape w14:anchorId="6390E765" id="TextBox 40" o:spid="_x0000_s1044" type="#_x0000_t202" style="position:absolute;margin-left:39.15pt;margin-top:252.6pt;width:112.7pt;height:22.1pt;z-index:251596800;visibility:visible;mso-wrap-style:square;mso-wrap-distance-left:9pt;mso-wrap-distance-top:0;mso-wrap-distance-right:9pt;mso-wrap-distance-bottom:0;mso-position-horizontal:absolute;mso-position-horizontal-relative:text;mso-position-vertical:absolute;mso-position-vertical-relative:text;v-text-anchor:top" o:gfxdata="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" filled="f" stroked="f">
                 <v:textbox>
                   <w:txbxContent>
                     <w:p>
@@ -3800,7 +4213,7 @@
           </mc:Choice>
           <mc:Fallback>
             <w:pict>
-              <v:shape w14:anchorId="67B56DAD" id="TextBox 42" o:spid="_x0000_s1043" type="#_x0000_t202" style="position:absolute;margin-left:48.7pt;margin-top:309.95pt;width:101.05pt;height:21.3pt;z-index:251597824;visibility:visible;mso-wrap-style:square;mso-wrap-distance-left:9pt;mso-wrap-distance-top:0;mso-wrap-distance-right:9pt;mso-wrap-distance-bottom:0;mso-position-horizontal:absolute;mso-position-horizontal-relative:text;mso-position-vertical:absolute;mso-position-vertical-relative:text;v-text-anchor:top" o:gfxdata="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" filled="f" stroked="f">
+              <v:shape w14:anchorId="67B56DAD" id="TextBox 42" o:spid="_x0000_s1045" type="#_x0000_t202" style="position:absolute;margin-left:48.7pt;margin-top:309.95pt;width:101.05pt;height:21.3pt;z-index:251597824;visibility:visible;mso-wrap-style:square;mso-wrap-distance-left:9pt;mso-wrap-distance-top:0;mso-wrap-distance-right:9pt;mso-wrap-distance-bottom:0;mso-position-horizontal:absolute;mso-position-horizontal-relative:text;mso-position-vertical:absolute;mso-position-vertical-relative:text;v-text-anchor:top" o:gfxdata="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" filled="f" stroked="f">
                 <v:textbox style="mso-fit-shape-to-text:t">
                   <w:txbxContent>
                     <w:p>
@@ -3859,7 +4272,7 @@
         <mc:AlternateContent>
           <mc:Choice Requires="wps">
             <w:drawing>
-              <wp:anchor distT="0" distB="0" distL="114300" distR="114300" simplePos="0" relativeHeight="251598848" behindDoc="0" locked="0" layoutInCell="1" allowOverlap="1" wp14:anchorId="0CF81F83" wp14:editId="770D82ED">
+              <wp:anchor distT="0" distB="0" distL="114300" distR="114300" simplePos="0" relativeHeight="251598848" behindDoc="0" locked="0" layoutInCell="1" allowOverlap="1" wp14:anchorId="0CF81F83" wp14:editId="1D8F97C5">
                 <wp:simplePos x="0" y="0"/>
                 <wp:positionH relativeFrom="column">
                   <wp:posOffset>184850</wp:posOffset>
@@ -3930,7 +4343,7 @@
           </mc:Choice>
           <mc:Fallback>
             <w:pict>
-              <v:shape w14:anchorId="0CF81F83" id="TextBox 43" o:spid="_x0000_s1044" type="#_x0000_t202" style="position:absolute;margin-left:14.55pt;margin-top:563.1pt;width:160.3pt;height:200.35pt;z-index:251598848;visibility:visible;mso-wrap-style:square;mso-wrap-distance-left:9pt;mso-wrap-distance-top:0;mso-wrap-distance-right:9pt;mso-wrap-distance-bottom:0;mso-position-horizontal:absolute;mso-position-horizontal-relative:text;mso-position-vertical:absolute;mso-position-vertical-relative:text;v-text-anchor:top" o:gfxdata="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" filled="f" stroked="f">
+              <v:shape w14:anchorId="0CF81F83" id="TextBox 43" o:spid="_x0000_s1046" type="#_x0000_t202" style="position:absolute;margin-left:14.55pt;margin-top:563.1pt;width:160.3pt;height:200.35pt;z-index:251598848;visibility:visible;mso-wrap-style:square;mso-wrap-distance-left:9pt;mso-wrap-distance-top:0;mso-wrap-distance-right:9pt;mso-wrap-distance-bottom:0;mso-position-horizontal:absolute;mso-position-horizontal-relative:text;mso-position-vertical:absolute;mso-position-vertical-relative:text;v-text-anchor:top" o:gfxdata="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" filled="f" stroked="f">
                 <v:textbox>
                   <w:txbxContent>
                     <w:p>
@@ -3958,395 +4371,6 @@
                   </w:txbxContent>
                 </v:textbox>
                 <w10:wrap type="through"/>
-              </v:shape>
-            </w:pict>
-          </mc:Fallback>
-        </mc:AlternateContent>
-      </w:r>
-      <w:r>
-        <w:rPr>
-          <w:noProof/>
-          <w:lang w:eastAsia="en-US"/>
-        </w:rPr>
-        <mc:AlternateContent>
-          <mc:Choice Requires="wps">
-            <w:drawing>
-              <wp:anchor distT="0" distB="0" distL="114300" distR="114300" simplePos="0" relativeHeight="251600896" behindDoc="0" locked="0" layoutInCell="1" allowOverlap="1" wp14:anchorId="6E73F99C" wp14:editId="5C64B96E">
-                <wp:simplePos x="0" y="0"/>
-                <wp:positionH relativeFrom="column">
-                  <wp:posOffset>98804</wp:posOffset>
-                </wp:positionH>
-                <wp:positionV relativeFrom="paragraph">
-                  <wp:posOffset>4421451</wp:posOffset>
-                </wp:positionV>
-                <wp:extent cx="2507507" cy="472574"/>
-                <wp:effectExtent l="0" t="0" r="0" b="0"/>
-                <wp:wrapThrough wrapText="bothSides">
-                  <wp:wrapPolygon edited="0">
-                    <wp:start x="0" y="0"/>
-                    <wp:lineTo x="0" y="21600"/>
-                    <wp:lineTo x="21600" y="21600"/>
-                    <wp:lineTo x="21600" y="0"/>
-                  </wp:wrapPolygon>
-                </wp:wrapThrough>
-                <wp:docPr id="398866351" name="TextBox 46"/>
-                <wp:cNvGraphicFramePr/>
-                <a:graphic xmlns:a="http://schemas.openxmlformats.org/drawingml/2006/main">
-                  <a:graphicData uri="http://schemas.microsoft.com/office/word/2010/wordprocessingShape">
-                    <wps:wsp>
-                      <wps:cNvSpPr txBox="1"/>
-                      <wps:spPr>
-                        <a:xfrm>
-                          <a:off x="0" y="0"/>
-                          <a:ext cx="2507507" cy="472574"/>
-                        </a:xfrm>
-                        <a:prstGeom prst="rect">
-                          <a:avLst/>
-                        </a:prstGeom>
-                        <a:noFill/>
-                      </wps:spPr>
-                      <wps:txbx>
-                        <w:txbxContent>
-                          <w:p>
-                            <w:pPr>
-                              <w:pStyle w:val="NormalWeb"/>
-                              <w:spacing w:before="0" w:beforeAutospacing="0" w:after="0" w:afterAutospacing="0" w:line="280" w:lineRule="exact"/>
-                              <w:jc w:val="center"/>
-                              <w:rPr>
-                                <w:rFonts w:ascii="Raleway Light" w:hAnsi="Raleway Light" w:cstheme="minorBidi"/>
-                                <w:color w:val="FFFFFF" w:themeColor="background1"/>
-                                <w:spacing w:val="12"/>
-                                <w:kern w:val="24"/>
-                              </w:rPr>
-                            </w:pPr>
-                            <w:r>
-                              <w:rPr>
-                                <w:rFonts w:ascii="Raleway Light" w:hAnsi="Raleway Light" w:cstheme="minorBidi"/>
-                                <w:color w:val="FFFFFF" w:themeColor="background1"/>
-                                <w:spacing w:val="12"/>
-                                <w:kern w:val="24"/>
-                              </w:rPr>
-                              <w:t xml:space="preserve">Email Address: </w:t>
-                            </w:r>
-                          </w:p>
-                          <w:p>
-                            <w:pPr>
-                              <w:pStyle w:val="NormalWeb"/>
-                              <w:spacing w:before="0" w:beforeAutospacing="0" w:after="0" w:afterAutospacing="0" w:line="280" w:lineRule="exact"/>
-                              <w:jc w:val="center"/>
-                              <w:rPr>
-                                <w:rStyle w:val="Hyperlink"/>
-                                <w:color w:val="8EAADB" w:themeColor="accent5" w:themeTint="99"/>
-                              </w:rPr>
-                            </w:pPr>
-                            <w:hyperlink r:id="rId10" w:history="1">
-                              <w:r>
-                                <w:rPr>
-                                  <w:rStyle w:val="Hyperlink"/>
-                                  <w:rFonts w:ascii="Raleway Light" w:hAnsi="Raleway Light" w:cstheme="minorBidi"/>
-                                  <w:color w:val="8EAADB" w:themeColor="accent5" w:themeTint="99"/>
-                                  <w:spacing w:val="12"/>
-                                  <w:kern w:val="24"/>
-                                </w:rPr>
-                                <w:t>selvana.naguib4@gmail.com</w:t>
-                              </w:r>
-                            </w:hyperlink>
-                          </w:p>
-                          <w:p>
-                            <w:pPr>
-                              <w:pStyle w:val="NormalWeb"/>
-                              <w:spacing w:before="0" w:beforeAutospacing="0" w:after="0" w:afterAutospacing="0" w:line="280" w:lineRule="exact"/>
-                              <w:jc w:val="center"/>
-                              <w:rPr>
-                                <w:rStyle w:val="Hyperlink"/>
-                                <w:color w:val="8EAADB" w:themeColor="accent5" w:themeTint="99"/>
-                              </w:rPr>
-                            </w:pPr>
-                          </w:p>
-                          <w:p>
-                            <w:pPr>
-                              <w:pStyle w:val="NormalWeb"/>
-                              <w:spacing w:before="0" w:beforeAutospacing="0" w:after="0" w:afterAutospacing="0" w:line="280" w:lineRule="exact"/>
-                              <w:jc w:val="center"/>
-                            </w:pPr>
-                          </w:p>
-                        </w:txbxContent>
-                      </wps:txbx>
-                      <wps:bodyPr wrap="square" rtlCol="0">
-                        <a:noAutofit/>
-                      </wps:bodyPr>
-                    </wps:wsp>
-                  </a:graphicData>
-                </a:graphic>
-              </wp:anchor>
-            </w:drawing>
-          </mc:Choice>
-          <mc:Fallback>
-            <w:pict>
-              <v:shape w14:anchorId="6E73F99C" id="TextBox 46" o:spid="_x0000_s1045" type="#_x0000_t202" style="position:absolute;margin-left:7.8pt;margin-top:348.15pt;width:197.45pt;height:37.2pt;z-index:251600896;visibility:visible;mso-wrap-style:square;mso-wrap-distance-left:9pt;mso-wrap-distance-top:0;mso-wrap-distance-right:9pt;mso-wrap-distance-bottom:0;mso-position-horizontal:absolute;mso-position-horizontal-relative:text;mso-position-vertical:absolute;mso-position-vertical-relative:text;v-text-anchor:top" o:gfxdata="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" filled="f" stroked="f">
-                <v:textbox>
-                  <w:txbxContent>
-                    <w:p>
-                      <w:pPr>
-                        <w:pStyle w:val="NormalWeb"/>
-                        <w:spacing w:before="0" w:beforeAutospacing="0" w:after="0" w:afterAutospacing="0" w:line="280" w:lineRule="exact"/>
-                        <w:jc w:val="center"/>
-                        <w:rPr>
-                          <w:rFonts w:ascii="Raleway Light" w:hAnsi="Raleway Light" w:cstheme="minorBidi"/>
-                          <w:color w:val="FFFFFF" w:themeColor="background1"/>
-                          <w:spacing w:val="12"/>
-                          <w:kern w:val="24"/>
-                        </w:rPr>
-                      </w:pPr>
-                      <w:r>
-                        <w:rPr>
-                          <w:rFonts w:ascii="Raleway Light" w:hAnsi="Raleway Light" w:cstheme="minorBidi"/>
-                          <w:color w:val="FFFFFF" w:themeColor="background1"/>
-                          <w:spacing w:val="12"/>
-                          <w:kern w:val="24"/>
-                        </w:rPr>
-                        <w:t xml:space="preserve">Email Address: </w:t>
-                      </w:r>
-                    </w:p>
-                    <w:p>
-                      <w:pPr>
-                        <w:pStyle w:val="NormalWeb"/>
-                        <w:spacing w:before="0" w:beforeAutospacing="0" w:after="0" w:afterAutospacing="0" w:line="280" w:lineRule="exact"/>
-                        <w:jc w:val="center"/>
-                        <w:rPr>
-                          <w:rStyle w:val="Hyperlink"/>
-                          <w:color w:val="8EAADB" w:themeColor="accent5" w:themeTint="99"/>
-                        </w:rPr>
-                      </w:pPr>
-                      <w:hyperlink r:id="rId11" w:history="1">
-                        <w:r>
-                          <w:rPr>
-                            <w:rStyle w:val="Hyperlink"/>
-                            <w:rFonts w:ascii="Raleway Light" w:hAnsi="Raleway Light" w:cstheme="minorBidi"/>
-                            <w:color w:val="8EAADB" w:themeColor="accent5" w:themeTint="99"/>
-                            <w:spacing w:val="12"/>
-                            <w:kern w:val="24"/>
-                          </w:rPr>
-                          <w:t>selvana.naguib4@gmail.com</w:t>
-                        </w:r>
-                      </w:hyperlink>
-                    </w:p>
-                    <w:p>
-                      <w:pPr>
-                        <w:pStyle w:val="NormalWeb"/>
-                        <w:spacing w:before="0" w:beforeAutospacing="0" w:after="0" w:afterAutospacing="0" w:line="280" w:lineRule="exact"/>
-                        <w:jc w:val="center"/>
-                        <w:rPr>
-                          <w:rStyle w:val="Hyperlink"/>
-                          <w:color w:val="8EAADB" w:themeColor="accent5" w:themeTint="99"/>
-                        </w:rPr>
-                      </w:pPr>
-                    </w:p>
-                    <w:p>
-                      <w:pPr>
-                        <w:pStyle w:val="NormalWeb"/>
-                        <w:spacing w:before="0" w:beforeAutospacing="0" w:after="0" w:afterAutospacing="0" w:line="280" w:lineRule="exact"/>
-                        <w:jc w:val="center"/>
-                      </w:pPr>
-                    </w:p>
-                  </w:txbxContent>
-                </v:textbox>
-                <w10:wrap type="through"/>
-              </v:shape>
-            </w:pict>
-          </mc:Fallback>
-        </mc:AlternateContent>
-      </w:r>
-      <w:r>
-        <w:rPr>
-          <w:noProof/>
-          <w:lang w:eastAsia="en-US"/>
-        </w:rPr>
-        <mc:AlternateContent>
-          <mc:Choice Requires="wps">
-            <w:drawing>
-              <wp:anchor distT="0" distB="0" distL="114300" distR="114300" simplePos="0" relativeHeight="251659264" behindDoc="0" locked="0" layoutInCell="1" allowOverlap="1" wp14:anchorId="5663A3A7" wp14:editId="1F2A8A34">
-                <wp:simplePos x="0" y="0"/>
-                <wp:positionH relativeFrom="margin">
-                  <wp:posOffset>40640</wp:posOffset>
-                </wp:positionH>
-                <wp:positionV relativeFrom="paragraph">
-                  <wp:posOffset>4908459</wp:posOffset>
-                </wp:positionV>
-                <wp:extent cx="2317115" cy="472440"/>
-                <wp:effectExtent l="0" t="0" r="0" b="0"/>
-                <wp:wrapNone/>
-                <wp:docPr id="33" name="TextBox 46"/>
-                <wp:cNvGraphicFramePr/>
-                <a:graphic xmlns:a="http://schemas.openxmlformats.org/drawingml/2006/main">
-                  <a:graphicData uri="http://schemas.microsoft.com/office/word/2010/wordprocessingShape">
-                    <wps:wsp>
-                      <wps:cNvSpPr txBox="1"/>
-                      <wps:spPr>
-                        <a:xfrm>
-                          <a:off x="0" y="0"/>
-                          <a:ext cx="2317115" cy="472440"/>
-                        </a:xfrm>
-                        <a:prstGeom prst="rect">
-                          <a:avLst/>
-                        </a:prstGeom>
-                        <a:noFill/>
-                      </wps:spPr>
-                      <wps:txbx>
-                        <w:txbxContent>
-                          <w:p>
-                            <w:pPr>
-                              <w:pStyle w:val="NormalWeb"/>
-                              <w:spacing w:before="0" w:beforeAutospacing="0" w:after="0" w:afterAutospacing="0" w:line="280" w:lineRule="exact"/>
-                              <w:jc w:val="center"/>
-                              <w:rPr>
-                                <w:rFonts w:ascii="Raleway Light" w:hAnsi="Raleway Light" w:cstheme="minorBidi"/>
-                                <w:color w:val="FFFFFF" w:themeColor="background1"/>
-                                <w:spacing w:val="12"/>
-                                <w:kern w:val="24"/>
-                              </w:rPr>
-                            </w:pPr>
-                            <w:r>
-                              <w:rPr>
-                                <w:rFonts w:ascii="Raleway Light" w:hAnsi="Raleway Light" w:cstheme="minorBidi"/>
-                                <w:color w:val="FFFFFF" w:themeColor="background1"/>
-                                <w:spacing w:val="12"/>
-                                <w:kern w:val="24"/>
-                              </w:rPr>
-                              <w:t>Website:</w:t>
-                            </w:r>
-                          </w:p>
-                          <w:p>
-                            <w:pPr>
-                              <w:pStyle w:val="NormalWeb"/>
-                              <w:spacing w:before="0" w:beforeAutospacing="0" w:after="0" w:afterAutospacing="0" w:line="280" w:lineRule="exact"/>
-                              <w:jc w:val="center"/>
-                              <w:rPr>
-                                <w:rFonts w:ascii="Raleway Light" w:hAnsi="Raleway Light" w:cstheme="minorBidi"/>
-                                <w:color w:val="8EAADB" w:themeColor="accent5" w:themeTint="99"/>
-                                <w:spacing w:val="12"/>
-                                <w:kern w:val="24"/>
-                              </w:rPr>
-                            </w:pPr>
-                            <w:hyperlink r:id="rId12" w:history="1">
-                              <w:r>
-                                <w:rPr>
-                                  <w:rStyle w:val="Hyperlink"/>
-                                  <w:rFonts w:ascii="Raleway Light" w:hAnsi="Raleway Light" w:cstheme="minorBidi"/>
-                                  <w:color w:val="8EAADB" w:themeColor="accent5" w:themeTint="99"/>
-                                  <w:spacing w:val="12"/>
-                                  <w:kern w:val="24"/>
-                                </w:rPr>
-                                <w:t>www.selvana-naguib.com</w:t>
-                              </w:r>
-                            </w:hyperlink>
-                          </w:p>
-                          <w:p>
-                            <w:pPr>
-                              <w:pStyle w:val="NormalWeb"/>
-                              <w:spacing w:before="0" w:beforeAutospacing="0" w:after="0" w:afterAutospacing="0" w:line="280" w:lineRule="exact"/>
-                              <w:jc w:val="center"/>
-                              <w:rPr>
-                                <w:rFonts w:ascii="Raleway Light" w:hAnsi="Raleway Light" w:cstheme="minorBidi"/>
-                                <w:color w:val="FFFFFF" w:themeColor="background1"/>
-                                <w:spacing w:val="12"/>
-                                <w:kern w:val="24"/>
-                              </w:rPr>
-                            </w:pPr>
-                          </w:p>
-                          <w:p>
-                            <w:pPr>
-                              <w:pStyle w:val="NormalWeb"/>
-                              <w:spacing w:before="0" w:beforeAutospacing="0" w:after="0" w:afterAutospacing="0" w:line="280" w:lineRule="exact"/>
-                              <w:jc w:val="center"/>
-                            </w:pPr>
-                          </w:p>
-                        </w:txbxContent>
-                      </wps:txbx>
-                      <wps:bodyPr wrap="square" rtlCol="0">
-                        <a:noAutofit/>
-                      </wps:bodyPr>
-                    </wps:wsp>
-                  </a:graphicData>
-                </a:graphic>
-              </wp:anchor>
-            </w:drawing>
-          </mc:Choice>
-          <mc:Fallback>
-            <w:pict>
-              <v:shape w14:anchorId="5663A3A7" id="_x0000_s1046" type="#_x0000_t202" style="position:absolute;margin-left:3.2pt;margin-top:386.5pt;width:182.45pt;height:37.2pt;z-index:251659264;visibility:visible;mso-wrap-style:square;mso-wrap-distance-left:9pt;mso-wrap-distance-top:0;mso-wrap-distance-right:9pt;mso-wrap-distance-bottom:0;mso-position-horizontal:absolute;mso-position-horizontal-relative:margin;mso-position-vertical:absolute;mso-position-vertical-relative:text;v-text-anchor:top" o:gfxdata="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" filled="f" stroked="f">
-                <v:textbox>
-                  <w:txbxContent>
-                    <w:p>
-                      <w:pPr>
-                        <w:pStyle w:val="NormalWeb"/>
-                        <w:spacing w:before="0" w:beforeAutospacing="0" w:after="0" w:afterAutospacing="0" w:line="280" w:lineRule="exact"/>
-                        <w:jc w:val="center"/>
-                        <w:rPr>
-                          <w:rFonts w:ascii="Raleway Light" w:hAnsi="Raleway Light" w:cstheme="minorBidi"/>
-                          <w:color w:val="FFFFFF" w:themeColor="background1"/>
-                          <w:spacing w:val="12"/>
-                          <w:kern w:val="24"/>
-                        </w:rPr>
-                      </w:pPr>
-                      <w:r>
-                        <w:rPr>
-                          <w:rFonts w:ascii="Raleway Light" w:hAnsi="Raleway Light" w:cstheme="minorBidi"/>
-                          <w:color w:val="FFFFFF" w:themeColor="background1"/>
-                          <w:spacing w:val="12"/>
-                          <w:kern w:val="24"/>
-                        </w:rPr>
-                        <w:t>Website:</w:t>
-                      </w:r>
-                    </w:p>
-                    <w:p>
-                      <w:pPr>
-                        <w:pStyle w:val="NormalWeb"/>
-                        <w:spacing w:before="0" w:beforeAutospacing="0" w:after="0" w:afterAutospacing="0" w:line="280" w:lineRule="exact"/>
-                        <w:jc w:val="center"/>
-                        <w:rPr>
-                          <w:rFonts w:ascii="Raleway Light" w:hAnsi="Raleway Light" w:cstheme="minorBidi"/>
-                          <w:color w:val="8EAADB" w:themeColor="accent5" w:themeTint="99"/>
-                          <w:spacing w:val="12"/>
-                          <w:kern w:val="24"/>
-                        </w:rPr>
-                      </w:pPr>
-                      <w:hyperlink r:id="rId13" w:history="1">
-                        <w:r>
-                          <w:rPr>
-                            <w:rStyle w:val="Hyperlink"/>
-                            <w:rFonts w:ascii="Raleway Light" w:hAnsi="Raleway Light" w:cstheme="minorBidi"/>
-                            <w:color w:val="8EAADB" w:themeColor="accent5" w:themeTint="99"/>
-                            <w:spacing w:val="12"/>
-                            <w:kern w:val="24"/>
-                          </w:rPr>
-                          <w:t>www.selvana-naguib.com</w:t>
-                        </w:r>
-                      </w:hyperlink>
-                    </w:p>
-                    <w:p>
-                      <w:pPr>
-                        <w:pStyle w:val="NormalWeb"/>
-                        <w:spacing w:before="0" w:beforeAutospacing="0" w:after="0" w:afterAutospacing="0" w:line="280" w:lineRule="exact"/>
-                        <w:jc w:val="center"/>
-                        <w:rPr>
-                          <w:rFonts w:ascii="Raleway Light" w:hAnsi="Raleway Light" w:cstheme="minorBidi"/>
-                          <w:color w:val="FFFFFF" w:themeColor="background1"/>
-                          <w:spacing w:val="12"/>
-                          <w:kern w:val="24"/>
-                        </w:rPr>
-                      </w:pPr>
-                    </w:p>
-                    <w:p>
-                      <w:pPr>
-                        <w:pStyle w:val="NormalWeb"/>
-                        <w:spacing w:before="0" w:beforeAutospacing="0" w:after="0" w:afterAutospacing="0" w:line="280" w:lineRule="exact"/>
-                        <w:jc w:val="center"/>
-                      </w:pPr>
-                    </w:p>
-                  </w:txbxContent>
-                </v:textbox>
-                <w10:wrap anchorx="margin"/>
               </v:shape>
             </w:pict>
           </mc:Fallback>
@@ -8456,7 +8480,7 @@
                                 <w:szCs w:val="20"/>
                               </w:rPr>
                             </w:pPr>
-                            <w:hyperlink r:id="rId18" w:history="1">
+                            <w:hyperlink r:id="rId18" w:anchor="portfolio" w:history="1">
                               <w:r>
                                 <w:rPr>
                                   <w:rStyle w:val="Hyperlink"/>
@@ -8879,7 +8903,7 @@
                           <w:szCs w:val="20"/>
                         </w:rPr>
                       </w:pPr>
-                      <w:hyperlink r:id="rId19" w:history="1">
+                      <w:hyperlink r:id="rId19" w:anchor="portfolio" w:history="1">
                         <w:r>
                           <w:rPr>
                             <w:rStyle w:val="Hyperlink"/>

</xml_diff>